<commit_message>
Updated opi and documentation. Cooling to 2K done using HNOSS sequence. Not automatized yet.
</commit_message>
<xml_diff>
--- a/doc/2K-operation.docx
+++ b/doc/2K-operation.docx
@@ -94,12 +94,325 @@
       </w:r>
     </w:p>
     <w:p>
+      <w:pPr>
+        <w:pStyle w:val="ListParagraph"/>
+        <w:numPr>
+          <w:ilvl w:val="0"/>
+          <w:numId w:val="1"/>
+        </w:numPr>
+      </w:pPr>
+      <w:r>
+        <w:rPr>
+          <w:b/>
+        </w:rPr>
+        <w:t>Step4</w:t>
+      </w:r>
+      <w:r>
+        <w:t xml:space="preserve"> – Cool down the 2K transfer line going through HX01</w:t>
+      </w:r>
+    </w:p>
+    <w:p>
+      <w:pPr>
+        <w:pStyle w:val="ListParagraph"/>
+        <w:numPr>
+          <w:ilvl w:val="1"/>
+          <w:numId w:val="1"/>
+        </w:numPr>
+      </w:pPr>
+      <w:r>
+        <w:t>Open CV01 to 5 %</w:t>
+      </w:r>
+    </w:p>
+    <w:p>
+      <w:pPr>
+        <w:pStyle w:val="ListParagraph"/>
+        <w:numPr>
+          <w:ilvl w:val="1"/>
+          <w:numId w:val="1"/>
+        </w:numPr>
+      </w:pPr>
+      <w:r>
+        <w:t xml:space="preserve">Open </w:t>
+      </w:r>
+      <w:r>
+        <w:t xml:space="preserve">slowly </w:t>
+      </w:r>
+      <w:r>
+        <w:t xml:space="preserve">(2% /min) </w:t>
+      </w:r>
+      <w:r>
+        <w:t>CV01</w:t>
+      </w:r>
+      <w:r>
+        <w:t xml:space="preserve"> </w:t>
+      </w:r>
+      <w:r>
+        <w:t>to</w:t>
+      </w:r>
+      <w:r>
+        <w:t xml:space="preserve"> </w:t>
+      </w:r>
+      <w:r>
+        <w:t>the value defined by S8_P_CV01</w:t>
+      </w:r>
+    </w:p>
+    <w:p>
+      <w:pPr>
+        <w:pStyle w:val="ListParagraph"/>
+        <w:numPr>
+          <w:ilvl w:val="1"/>
+          <w:numId w:val="1"/>
+        </w:numPr>
+      </w:pPr>
+      <w:r>
+        <w:t xml:space="preserve">Wait until </w:t>
+      </w:r>
+      <w:r>
+        <w:t xml:space="preserve">CM-CM:TT02 goes below10K then </w:t>
+      </w:r>
+      <w:proofErr w:type="spellStart"/>
+      <w:r>
+        <w:t>goto</w:t>
+      </w:r>
+      <w:proofErr w:type="spellEnd"/>
+      <w:r>
+        <w:t xml:space="preserve"> Step6</w:t>
+      </w:r>
+    </w:p>
+    <w:p>
+      <w:pPr>
+        <w:pStyle w:val="ListParagraph"/>
+        <w:numPr>
+          <w:ilvl w:val="0"/>
+          <w:numId w:val="1"/>
+        </w:numPr>
+      </w:pPr>
+      <w:r>
+        <w:rPr>
+          <w:b/>
+        </w:rPr>
+        <w:t>Step6</w:t>
+      </w:r>
+      <w:r>
+        <w:t xml:space="preserve"> </w:t>
+      </w:r>
+      <w:r>
+        <w:t>– 2K sequence on HNOSS</w:t>
+      </w:r>
+    </w:p>
+    <w:p>
+      <w:pPr>
+        <w:pStyle w:val="ListParagraph"/>
+        <w:numPr>
+          <w:ilvl w:val="1"/>
+          <w:numId w:val="1"/>
+        </w:numPr>
+      </w:pPr>
+      <w:r>
+        <w:t>Start the 2K operation sequence on HNOSS</w:t>
+      </w:r>
+    </w:p>
+    <w:p>
+      <w:pPr>
+        <w:pStyle w:val="ListParagraph"/>
+        <w:numPr>
+          <w:ilvl w:val="1"/>
+          <w:numId w:val="1"/>
+        </w:numPr>
+      </w:pPr>
+      <w:r>
+        <w:t>Close CV02</w:t>
+      </w:r>
+    </w:p>
+    <w:p>
+      <w:pPr>
+        <w:pStyle w:val="ListParagraph"/>
+        <w:numPr>
+          <w:ilvl w:val="1"/>
+          <w:numId w:val="1"/>
+        </w:numPr>
+      </w:pPr>
+      <w:r>
+        <w:t xml:space="preserve">Set CV01 to </w:t>
+      </w:r>
+      <w:r>
+        <w:t>S8_P_CV01</w:t>
+      </w:r>
+      <w:r>
+        <w:t xml:space="preserve"> and then turn on PID on CV01(LT01 level) when LT01 &gt;= LT01_Trig</w:t>
+      </w:r>
+    </w:p>
+    <w:p>
+      <w:pPr>
+        <w:pStyle w:val="ListParagraph"/>
+        <w:numPr>
+          <w:ilvl w:val="1"/>
+          <w:numId w:val="1"/>
+        </w:numPr>
+      </w:pPr>
+      <w:r>
+        <w:t xml:space="preserve">Wait until SQ9 on HNOSS reaches step 30 then </w:t>
+      </w:r>
+      <w:proofErr w:type="spellStart"/>
+      <w:r>
+        <w:t>goto</w:t>
+      </w:r>
+      <w:proofErr w:type="spellEnd"/>
+      <w:r>
+        <w:t xml:space="preserve"> Step8</w:t>
+      </w:r>
+    </w:p>
+    <w:p>
+      <w:pPr>
+        <w:pStyle w:val="ListParagraph"/>
+        <w:numPr>
+          <w:ilvl w:val="0"/>
+          <w:numId w:val="1"/>
+        </w:numPr>
+      </w:pPr>
+      <w:r>
+        <w:rPr>
+          <w:b/>
+        </w:rPr>
+        <w:t>Step8</w:t>
+      </w:r>
+      <w:r>
+        <w:t xml:space="preserve"> – Proceed to S6 (4K operation)</w:t>
+      </w:r>
+    </w:p>
+    <w:p>
+      <w:pPr>
+        <w:pStyle w:val="ListParagraph"/>
+        <w:numPr>
+          <w:ilvl w:val="1"/>
+          <w:numId w:val="1"/>
+        </w:numPr>
+        <w:rPr>
+          <w:color w:val="70AD47" w:themeColor="accent6"/>
+        </w:rPr>
+      </w:pPr>
+      <w:r>
+        <w:rPr>
+          <w:color w:val="70AD47" w:themeColor="accent6"/>
+        </w:rPr>
+        <w:t>Stop SQ9 on HNOSS</w:t>
+      </w:r>
+    </w:p>
+    <w:p>
+      <w:pPr>
+        <w:pStyle w:val="Heading2"/>
+      </w:pPr>
+      <w:r>
+        <w:t>Sequence parameters</w:t>
+      </w:r>
+    </w:p>
+    <w:p>
+      <w:pPr>
+        <w:pStyle w:val="ListParagraph"/>
+        <w:numPr>
+          <w:ilvl w:val="0"/>
+          <w:numId w:val="2"/>
+        </w:numPr>
+      </w:pPr>
+      <w:r>
+        <w:t>S8_P_CV01 – the final setting for step 4; the initial setting for step6</w:t>
+      </w:r>
+    </w:p>
+    <w:p>
+      <w:pPr>
+        <w:pStyle w:val="ListParagraph"/>
+        <w:numPr>
+          <w:ilvl w:val="0"/>
+          <w:numId w:val="2"/>
+        </w:numPr>
+      </w:pPr>
+      <w:r>
+        <w:t>Parameters on HNOSS for SQ9:</w:t>
+      </w:r>
+    </w:p>
+    <w:p>
+      <w:pPr>
+        <w:pStyle w:val="ListParagraph"/>
+        <w:numPr>
+          <w:ilvl w:val="1"/>
+          <w:numId w:val="2"/>
+        </w:numPr>
+      </w:pPr>
+      <w:r>
+        <w:t>Final pressure (threshold for transition from state 14 to 16) of CM-CM:PT02 (CstatH-LHe:PT101</w:t>
+      </w:r>
+      <w:r>
+        <w:t>)</w:t>
+      </w:r>
+    </w:p>
+    <w:p>
+      <w:pPr>
+        <w:pStyle w:val="ListParagraph"/>
+        <w:numPr>
+          <w:ilvl w:val="1"/>
+          <w:numId w:val="2"/>
+        </w:numPr>
+      </w:pPr>
+      <w:r>
+        <w:t>Set-point for the 2K tank pressure PID</w:t>
+      </w:r>
+    </w:p>
+    <w:p>
+      <w:pPr>
+        <w:pStyle w:val="ListParagraph"/>
+        <w:numPr>
+          <w:ilvl w:val="1"/>
+          <w:numId w:val="2"/>
+        </w:numPr>
+      </w:pPr>
+      <w:r>
+        <w:t>Table for control of CV551 while pumping down</w:t>
+      </w:r>
+    </w:p>
+    <w:p>
+      <w:pPr>
+        <w:pStyle w:val="Heading2"/>
+      </w:pPr>
+      <w:r>
+        <w:t>Data exchange needed between different systems</w:t>
+      </w:r>
+    </w:p>
+    <w:p>
+      <w:pPr>
+        <w:pStyle w:val="ListParagraph"/>
+        <w:numPr>
+          <w:ilvl w:val="0"/>
+          <w:numId w:val="4"/>
+        </w:numPr>
+      </w:pPr>
+      <w:r>
+        <w:t>State of SQ9 on HNOSS (from HNOSS PLC to CM PLC)</w:t>
+      </w:r>
       <w:bookmarkStart w:id="0" w:name="_GoBack"/>
       <w:bookmarkEnd w:id="0"/>
     </w:p>
     <w:p/>
+    <w:p>
+      <w:r>
+        <w:rPr>
+          <w:color w:val="70AD47" w:themeColor="accent6"/>
+        </w:rPr>
+        <w:t xml:space="preserve">Green text </w:t>
+      </w:r>
+      <w:r>
+        <w:t>– already implemented</w:t>
+      </w:r>
+    </w:p>
+    <w:p>
+      <w:pPr>
+        <w:pStyle w:val="ListParagraph"/>
+        <w:ind w:left="1440"/>
+      </w:pPr>
+    </w:p>
+    <w:p/>
+    <w:p/>
     <w:sectPr>
-      <w:headerReference w:type="default" r:id="rId6"/>
+      <w:headerReference w:type="default" r:id="rId7"/>
       <w:pgSz w:w="12240" w:h="15840"/>
       <w:pgMar w:top="1417" w:right="1417" w:bottom="1417" w:left="1417" w:header="708" w:footer="708" w:gutter="0"/>
       <w:cols w:space="708"/>
@@ -164,15 +477,460 @@
   <w:p>
     <w:pPr>
       <w:pStyle w:val="Header"/>
+      <w:rPr>
+        <w:lang w:val="sv-SE"/>
+      </w:rPr>
     </w:pPr>
     <w:r>
       <w:rPr>
         <w:lang w:val="sv-SE"/>
       </w:rPr>
-      <w:t>2019-05-06</w:t>
+      <w:t>2019-06-14</w:t>
     </w:r>
   </w:p>
 </w:hdr>
+</file>
+
+<file path=word/numbering.xml><?xml version="1.0" encoding="utf-8"?>
+<w:numbering xmlns:wpc="http://schemas.microsoft.com/office/word/2010/wordprocessingCanvas" xmlns:cx="http://schemas.microsoft.com/office/drawing/2014/chartex" xmlns:mc="http://schemas.openxmlformats.org/markup-compatibility/2006" xmlns:o="urn:schemas-microsoft-com:office:office" xmlns:r="http://schemas.openxmlformats.org/officeDocument/2006/relationships" xmlns:m="http://schemas.openxmlformats.org/officeDocument/2006/math" xmlns:v="urn:schemas-microsoft-com:vml" xmlns:wp14="http://schemas.microsoft.com/office/word/2010/wordprocessingDrawing" xmlns:wp="http://schemas.openxmlformats.org/drawingml/2006/wordprocessingDrawing" xmlns:w10="urn:schemas-microsoft-com:office:word" xmlns:w="http://schemas.openxmlformats.org/wordprocessingml/2006/main" xmlns:w14="http://schemas.microsoft.com/office/word/2010/wordml" xmlns:w15="http://schemas.microsoft.com/office/word/2012/wordml" xmlns:w16se="http://schemas.microsoft.com/office/word/2015/wordml/symex" xmlns:wpg="http://schemas.microsoft.com/office/word/2010/wordprocessingGroup" xmlns:wpi="http://schemas.microsoft.com/office/word/2010/wordprocessingInk" xmlns:wne="http://schemas.microsoft.com/office/word/2006/wordml" xmlns:wps="http://schemas.microsoft.com/office/word/2010/wordprocessingShape" mc:Ignorable="w14 w15 w16se wp14">
+  <w:abstractNum w:abstractNumId="0" w15:restartNumberingAfterBreak="0">
+    <w:nsid w:val="5D526DE8"/>
+    <w:multiLevelType w:val="hybridMultilevel"/>
+    <w:tmpl w:val="71A2ECB6"/>
+    <w:lvl w:ilvl="0" w:tplc="04090003">
+      <w:start w:val="1"/>
+      <w:numFmt w:val="bullet"/>
+      <w:lvlText w:val="o"/>
+      <w:lvlJc w:val="left"/>
+      <w:pPr>
+        <w:ind w:left="720" w:hanging="360"/>
+      </w:pPr>
+      <w:rPr>
+        <w:rFonts w:ascii="Courier New" w:hAnsi="Courier New" w:cs="Courier New" w:hint="default"/>
+      </w:rPr>
+    </w:lvl>
+    <w:lvl w:ilvl="1" w:tplc="04090003" w:tentative="1">
+      <w:start w:val="1"/>
+      <w:numFmt w:val="bullet"/>
+      <w:lvlText w:val="o"/>
+      <w:lvlJc w:val="left"/>
+      <w:pPr>
+        <w:ind w:left="1440" w:hanging="360"/>
+      </w:pPr>
+      <w:rPr>
+        <w:rFonts w:ascii="Courier New" w:hAnsi="Courier New" w:cs="Courier New" w:hint="default"/>
+      </w:rPr>
+    </w:lvl>
+    <w:lvl w:ilvl="2" w:tplc="04090005" w:tentative="1">
+      <w:start w:val="1"/>
+      <w:numFmt w:val="bullet"/>
+      <w:lvlText w:val=""/>
+      <w:lvlJc w:val="left"/>
+      <w:pPr>
+        <w:ind w:left="2160" w:hanging="360"/>
+      </w:pPr>
+      <w:rPr>
+        <w:rFonts w:ascii="Wingdings" w:hAnsi="Wingdings" w:hint="default"/>
+      </w:rPr>
+    </w:lvl>
+    <w:lvl w:ilvl="3" w:tplc="04090001" w:tentative="1">
+      <w:start w:val="1"/>
+      <w:numFmt w:val="bullet"/>
+      <w:lvlText w:val=""/>
+      <w:lvlJc w:val="left"/>
+      <w:pPr>
+        <w:ind w:left="2880" w:hanging="360"/>
+      </w:pPr>
+      <w:rPr>
+        <w:rFonts w:ascii="Symbol" w:hAnsi="Symbol" w:hint="default"/>
+      </w:rPr>
+    </w:lvl>
+    <w:lvl w:ilvl="4" w:tplc="04090003" w:tentative="1">
+      <w:start w:val="1"/>
+      <w:numFmt w:val="bullet"/>
+      <w:lvlText w:val="o"/>
+      <w:lvlJc w:val="left"/>
+      <w:pPr>
+        <w:ind w:left="3600" w:hanging="360"/>
+      </w:pPr>
+      <w:rPr>
+        <w:rFonts w:ascii="Courier New" w:hAnsi="Courier New" w:cs="Courier New" w:hint="default"/>
+      </w:rPr>
+    </w:lvl>
+    <w:lvl w:ilvl="5" w:tplc="04090005" w:tentative="1">
+      <w:start w:val="1"/>
+      <w:numFmt w:val="bullet"/>
+      <w:lvlText w:val=""/>
+      <w:lvlJc w:val="left"/>
+      <w:pPr>
+        <w:ind w:left="4320" w:hanging="360"/>
+      </w:pPr>
+      <w:rPr>
+        <w:rFonts w:ascii="Wingdings" w:hAnsi="Wingdings" w:hint="default"/>
+      </w:rPr>
+    </w:lvl>
+    <w:lvl w:ilvl="6" w:tplc="04090001" w:tentative="1">
+      <w:start w:val="1"/>
+      <w:numFmt w:val="bullet"/>
+      <w:lvlText w:val=""/>
+      <w:lvlJc w:val="left"/>
+      <w:pPr>
+        <w:ind w:left="5040" w:hanging="360"/>
+      </w:pPr>
+      <w:rPr>
+        <w:rFonts w:ascii="Symbol" w:hAnsi="Symbol" w:hint="default"/>
+      </w:rPr>
+    </w:lvl>
+    <w:lvl w:ilvl="7" w:tplc="04090003" w:tentative="1">
+      <w:start w:val="1"/>
+      <w:numFmt w:val="bullet"/>
+      <w:lvlText w:val="o"/>
+      <w:lvlJc w:val="left"/>
+      <w:pPr>
+        <w:ind w:left="5760" w:hanging="360"/>
+      </w:pPr>
+      <w:rPr>
+        <w:rFonts w:ascii="Courier New" w:hAnsi="Courier New" w:cs="Courier New" w:hint="default"/>
+      </w:rPr>
+    </w:lvl>
+    <w:lvl w:ilvl="8" w:tplc="04090005" w:tentative="1">
+      <w:start w:val="1"/>
+      <w:numFmt w:val="bullet"/>
+      <w:lvlText w:val=""/>
+      <w:lvlJc w:val="left"/>
+      <w:pPr>
+        <w:ind w:left="6480" w:hanging="360"/>
+      </w:pPr>
+      <w:rPr>
+        <w:rFonts w:ascii="Wingdings" w:hAnsi="Wingdings" w:hint="default"/>
+      </w:rPr>
+    </w:lvl>
+  </w:abstractNum>
+  <w:abstractNum w:abstractNumId="1" w15:restartNumberingAfterBreak="0">
+    <w:nsid w:val="70FD5CB5"/>
+    <w:multiLevelType w:val="hybridMultilevel"/>
+    <w:tmpl w:val="CB1EBA04"/>
+    <w:lvl w:ilvl="0" w:tplc="0409000F">
+      <w:start w:val="1"/>
+      <w:numFmt w:val="decimal"/>
+      <w:lvlText w:val="%1."/>
+      <w:lvlJc w:val="left"/>
+      <w:pPr>
+        <w:ind w:left="720" w:hanging="360"/>
+      </w:pPr>
+    </w:lvl>
+    <w:lvl w:ilvl="1" w:tplc="04090019">
+      <w:start w:val="1"/>
+      <w:numFmt w:val="lowerLetter"/>
+      <w:lvlText w:val="%2."/>
+      <w:lvlJc w:val="left"/>
+      <w:pPr>
+        <w:ind w:left="1440" w:hanging="360"/>
+      </w:pPr>
+    </w:lvl>
+    <w:lvl w:ilvl="2" w:tplc="0409001B" w:tentative="1">
+      <w:start w:val="1"/>
+      <w:numFmt w:val="lowerRoman"/>
+      <w:lvlText w:val="%3."/>
+      <w:lvlJc w:val="right"/>
+      <w:pPr>
+        <w:ind w:left="2160" w:hanging="180"/>
+      </w:pPr>
+    </w:lvl>
+    <w:lvl w:ilvl="3" w:tplc="0409000F" w:tentative="1">
+      <w:start w:val="1"/>
+      <w:numFmt w:val="decimal"/>
+      <w:lvlText w:val="%4."/>
+      <w:lvlJc w:val="left"/>
+      <w:pPr>
+        <w:ind w:left="2880" w:hanging="360"/>
+      </w:pPr>
+    </w:lvl>
+    <w:lvl w:ilvl="4" w:tplc="04090019" w:tentative="1">
+      <w:start w:val="1"/>
+      <w:numFmt w:val="lowerLetter"/>
+      <w:lvlText w:val="%5."/>
+      <w:lvlJc w:val="left"/>
+      <w:pPr>
+        <w:ind w:left="3600" w:hanging="360"/>
+      </w:pPr>
+    </w:lvl>
+    <w:lvl w:ilvl="5" w:tplc="0409001B" w:tentative="1">
+      <w:start w:val="1"/>
+      <w:numFmt w:val="lowerRoman"/>
+      <w:lvlText w:val="%6."/>
+      <w:lvlJc w:val="right"/>
+      <w:pPr>
+        <w:ind w:left="4320" w:hanging="180"/>
+      </w:pPr>
+    </w:lvl>
+    <w:lvl w:ilvl="6" w:tplc="0409000F" w:tentative="1">
+      <w:start w:val="1"/>
+      <w:numFmt w:val="decimal"/>
+      <w:lvlText w:val="%7."/>
+      <w:lvlJc w:val="left"/>
+      <w:pPr>
+        <w:ind w:left="5040" w:hanging="360"/>
+      </w:pPr>
+    </w:lvl>
+    <w:lvl w:ilvl="7" w:tplc="04090019" w:tentative="1">
+      <w:start w:val="1"/>
+      <w:numFmt w:val="lowerLetter"/>
+      <w:lvlText w:val="%8."/>
+      <w:lvlJc w:val="left"/>
+      <w:pPr>
+        <w:ind w:left="5760" w:hanging="360"/>
+      </w:pPr>
+    </w:lvl>
+    <w:lvl w:ilvl="8" w:tplc="0409001B" w:tentative="1">
+      <w:start w:val="1"/>
+      <w:numFmt w:val="lowerRoman"/>
+      <w:lvlText w:val="%9."/>
+      <w:lvlJc w:val="right"/>
+      <w:pPr>
+        <w:ind w:left="6480" w:hanging="180"/>
+      </w:pPr>
+    </w:lvl>
+  </w:abstractNum>
+  <w:abstractNum w:abstractNumId="2" w15:restartNumberingAfterBreak="0">
+    <w:nsid w:val="7DCE1C17"/>
+    <w:multiLevelType w:val="hybridMultilevel"/>
+    <w:tmpl w:val="A920B1B8"/>
+    <w:lvl w:ilvl="0" w:tplc="04090001">
+      <w:start w:val="1"/>
+      <w:numFmt w:val="bullet"/>
+      <w:lvlText w:val=""/>
+      <w:lvlJc w:val="left"/>
+      <w:pPr>
+        <w:ind w:left="720" w:hanging="360"/>
+      </w:pPr>
+      <w:rPr>
+        <w:rFonts w:ascii="Symbol" w:hAnsi="Symbol" w:hint="default"/>
+      </w:rPr>
+    </w:lvl>
+    <w:lvl w:ilvl="1" w:tplc="04090003" w:tentative="1">
+      <w:start w:val="1"/>
+      <w:numFmt w:val="bullet"/>
+      <w:lvlText w:val="o"/>
+      <w:lvlJc w:val="left"/>
+      <w:pPr>
+        <w:ind w:left="1440" w:hanging="360"/>
+      </w:pPr>
+      <w:rPr>
+        <w:rFonts w:ascii="Courier New" w:hAnsi="Courier New" w:cs="Courier New" w:hint="default"/>
+      </w:rPr>
+    </w:lvl>
+    <w:lvl w:ilvl="2" w:tplc="04090005" w:tentative="1">
+      <w:start w:val="1"/>
+      <w:numFmt w:val="bullet"/>
+      <w:lvlText w:val=""/>
+      <w:lvlJc w:val="left"/>
+      <w:pPr>
+        <w:ind w:left="2160" w:hanging="360"/>
+      </w:pPr>
+      <w:rPr>
+        <w:rFonts w:ascii="Wingdings" w:hAnsi="Wingdings" w:hint="default"/>
+      </w:rPr>
+    </w:lvl>
+    <w:lvl w:ilvl="3" w:tplc="04090001" w:tentative="1">
+      <w:start w:val="1"/>
+      <w:numFmt w:val="bullet"/>
+      <w:lvlText w:val=""/>
+      <w:lvlJc w:val="left"/>
+      <w:pPr>
+        <w:ind w:left="2880" w:hanging="360"/>
+      </w:pPr>
+      <w:rPr>
+        <w:rFonts w:ascii="Symbol" w:hAnsi="Symbol" w:hint="default"/>
+      </w:rPr>
+    </w:lvl>
+    <w:lvl w:ilvl="4" w:tplc="04090003" w:tentative="1">
+      <w:start w:val="1"/>
+      <w:numFmt w:val="bullet"/>
+      <w:lvlText w:val="o"/>
+      <w:lvlJc w:val="left"/>
+      <w:pPr>
+        <w:ind w:left="3600" w:hanging="360"/>
+      </w:pPr>
+      <w:rPr>
+        <w:rFonts w:ascii="Courier New" w:hAnsi="Courier New" w:cs="Courier New" w:hint="default"/>
+      </w:rPr>
+    </w:lvl>
+    <w:lvl w:ilvl="5" w:tplc="04090005" w:tentative="1">
+      <w:start w:val="1"/>
+      <w:numFmt w:val="bullet"/>
+      <w:lvlText w:val=""/>
+      <w:lvlJc w:val="left"/>
+      <w:pPr>
+        <w:ind w:left="4320" w:hanging="360"/>
+      </w:pPr>
+      <w:rPr>
+        <w:rFonts w:ascii="Wingdings" w:hAnsi="Wingdings" w:hint="default"/>
+      </w:rPr>
+    </w:lvl>
+    <w:lvl w:ilvl="6" w:tplc="04090001" w:tentative="1">
+      <w:start w:val="1"/>
+      <w:numFmt w:val="bullet"/>
+      <w:lvlText w:val=""/>
+      <w:lvlJc w:val="left"/>
+      <w:pPr>
+        <w:ind w:left="5040" w:hanging="360"/>
+      </w:pPr>
+      <w:rPr>
+        <w:rFonts w:ascii="Symbol" w:hAnsi="Symbol" w:hint="default"/>
+      </w:rPr>
+    </w:lvl>
+    <w:lvl w:ilvl="7" w:tplc="04090003" w:tentative="1">
+      <w:start w:val="1"/>
+      <w:numFmt w:val="bullet"/>
+      <w:lvlText w:val="o"/>
+      <w:lvlJc w:val="left"/>
+      <w:pPr>
+        <w:ind w:left="5760" w:hanging="360"/>
+      </w:pPr>
+      <w:rPr>
+        <w:rFonts w:ascii="Courier New" w:hAnsi="Courier New" w:cs="Courier New" w:hint="default"/>
+      </w:rPr>
+    </w:lvl>
+    <w:lvl w:ilvl="8" w:tplc="04090005" w:tentative="1">
+      <w:start w:val="1"/>
+      <w:numFmt w:val="bullet"/>
+      <w:lvlText w:val=""/>
+      <w:lvlJc w:val="left"/>
+      <w:pPr>
+        <w:ind w:left="6480" w:hanging="360"/>
+      </w:pPr>
+      <w:rPr>
+        <w:rFonts w:ascii="Wingdings" w:hAnsi="Wingdings" w:hint="default"/>
+      </w:rPr>
+    </w:lvl>
+  </w:abstractNum>
+  <w:abstractNum w:abstractNumId="3" w15:restartNumberingAfterBreak="0">
+    <w:nsid w:val="7FCF7AE3"/>
+    <w:multiLevelType w:val="hybridMultilevel"/>
+    <w:tmpl w:val="6AACAF0A"/>
+    <w:lvl w:ilvl="0" w:tplc="04090001">
+      <w:start w:val="1"/>
+      <w:numFmt w:val="bullet"/>
+      <w:lvlText w:val=""/>
+      <w:lvlJc w:val="left"/>
+      <w:pPr>
+        <w:ind w:left="720" w:hanging="360"/>
+      </w:pPr>
+      <w:rPr>
+        <w:rFonts w:ascii="Symbol" w:hAnsi="Symbol" w:hint="default"/>
+      </w:rPr>
+    </w:lvl>
+    <w:lvl w:ilvl="1" w:tplc="04090003">
+      <w:start w:val="1"/>
+      <w:numFmt w:val="bullet"/>
+      <w:lvlText w:val="o"/>
+      <w:lvlJc w:val="left"/>
+      <w:pPr>
+        <w:ind w:left="1440" w:hanging="360"/>
+      </w:pPr>
+      <w:rPr>
+        <w:rFonts w:ascii="Courier New" w:hAnsi="Courier New" w:cs="Courier New" w:hint="default"/>
+      </w:rPr>
+    </w:lvl>
+    <w:lvl w:ilvl="2" w:tplc="04090005" w:tentative="1">
+      <w:start w:val="1"/>
+      <w:numFmt w:val="bullet"/>
+      <w:lvlText w:val=""/>
+      <w:lvlJc w:val="left"/>
+      <w:pPr>
+        <w:ind w:left="2160" w:hanging="360"/>
+      </w:pPr>
+      <w:rPr>
+        <w:rFonts w:ascii="Wingdings" w:hAnsi="Wingdings" w:hint="default"/>
+      </w:rPr>
+    </w:lvl>
+    <w:lvl w:ilvl="3" w:tplc="04090001" w:tentative="1">
+      <w:start w:val="1"/>
+      <w:numFmt w:val="bullet"/>
+      <w:lvlText w:val=""/>
+      <w:lvlJc w:val="left"/>
+      <w:pPr>
+        <w:ind w:left="2880" w:hanging="360"/>
+      </w:pPr>
+      <w:rPr>
+        <w:rFonts w:ascii="Symbol" w:hAnsi="Symbol" w:hint="default"/>
+      </w:rPr>
+    </w:lvl>
+    <w:lvl w:ilvl="4" w:tplc="04090003" w:tentative="1">
+      <w:start w:val="1"/>
+      <w:numFmt w:val="bullet"/>
+      <w:lvlText w:val="o"/>
+      <w:lvlJc w:val="left"/>
+      <w:pPr>
+        <w:ind w:left="3600" w:hanging="360"/>
+      </w:pPr>
+      <w:rPr>
+        <w:rFonts w:ascii="Courier New" w:hAnsi="Courier New" w:cs="Courier New" w:hint="default"/>
+      </w:rPr>
+    </w:lvl>
+    <w:lvl w:ilvl="5" w:tplc="04090005" w:tentative="1">
+      <w:start w:val="1"/>
+      <w:numFmt w:val="bullet"/>
+      <w:lvlText w:val=""/>
+      <w:lvlJc w:val="left"/>
+      <w:pPr>
+        <w:ind w:left="4320" w:hanging="360"/>
+      </w:pPr>
+      <w:rPr>
+        <w:rFonts w:ascii="Wingdings" w:hAnsi="Wingdings" w:hint="default"/>
+      </w:rPr>
+    </w:lvl>
+    <w:lvl w:ilvl="6" w:tplc="04090001" w:tentative="1">
+      <w:start w:val="1"/>
+      <w:numFmt w:val="bullet"/>
+      <w:lvlText w:val=""/>
+      <w:lvlJc w:val="left"/>
+      <w:pPr>
+        <w:ind w:left="5040" w:hanging="360"/>
+      </w:pPr>
+      <w:rPr>
+        <w:rFonts w:ascii="Symbol" w:hAnsi="Symbol" w:hint="default"/>
+      </w:rPr>
+    </w:lvl>
+    <w:lvl w:ilvl="7" w:tplc="04090003" w:tentative="1">
+      <w:start w:val="1"/>
+      <w:numFmt w:val="bullet"/>
+      <w:lvlText w:val="o"/>
+      <w:lvlJc w:val="left"/>
+      <w:pPr>
+        <w:ind w:left="5760" w:hanging="360"/>
+      </w:pPr>
+      <w:rPr>
+        <w:rFonts w:ascii="Courier New" w:hAnsi="Courier New" w:cs="Courier New" w:hint="default"/>
+      </w:rPr>
+    </w:lvl>
+    <w:lvl w:ilvl="8" w:tplc="04090005" w:tentative="1">
+      <w:start w:val="1"/>
+      <w:numFmt w:val="bullet"/>
+      <w:lvlText w:val=""/>
+      <w:lvlJc w:val="left"/>
+      <w:pPr>
+        <w:ind w:left="6480" w:hanging="360"/>
+      </w:pPr>
+      <w:rPr>
+        <w:rFonts w:ascii="Wingdings" w:hAnsi="Wingdings" w:hint="default"/>
+      </w:rPr>
+    </w:lvl>
+  </w:abstractNum>
+  <w:num w:numId="1">
+    <w:abstractNumId w:val="1"/>
+  </w:num>
+  <w:num w:numId="2">
+    <w:abstractNumId w:val="3"/>
+  </w:num>
+  <w:num w:numId="3">
+    <w:abstractNumId w:val="0"/>
+  </w:num>
+  <w:num w:numId="4">
+    <w:abstractNumId w:val="2"/>
+  </w:num>
+</w:numbering>
 </file>
 
 <file path=word/styles.xml><?xml version="1.0" encoding="utf-8"?>
@@ -590,6 +1348,28 @@
       <w:szCs w:val="32"/>
     </w:rPr>
   </w:style>
+  <w:style w:type="paragraph" w:styleId="Heading2">
+    <w:name w:val="heading 2"/>
+    <w:basedOn w:val="Normal"/>
+    <w:next w:val="Normal"/>
+    <w:link w:val="Heading2Char"/>
+    <w:uiPriority w:val="9"/>
+    <w:unhideWhenUsed/>
+    <w:qFormat/>
+    <w:rsid w:val="00F77456"/>
+    <w:pPr>
+      <w:keepNext/>
+      <w:keepLines/>
+      <w:spacing w:before="40" w:after="0"/>
+      <w:outlineLvl w:val="1"/>
+    </w:pPr>
+    <w:rPr>
+      <w:rFonts w:asciiTheme="majorHAnsi" w:eastAsiaTheme="majorEastAsia" w:hAnsiTheme="majorHAnsi" w:cstheme="majorBidi"/>
+      <w:color w:val="2E74B5" w:themeColor="accent1" w:themeShade="BF"/>
+      <w:sz w:val="26"/>
+      <w:szCs w:val="26"/>
+    </w:rPr>
+  </w:style>
   <w:style w:type="character" w:default="1" w:styleId="DefaultParagraphFont">
     <w:name w:val="Default Paragraph Font"/>
     <w:uiPriority w:val="1"/>
@@ -673,6 +1453,30 @@
     <w:link w:val="Footer"/>
     <w:uiPriority w:val="99"/>
     <w:rsid w:val="00985719"/>
+  </w:style>
+  <w:style w:type="paragraph" w:styleId="ListParagraph">
+    <w:name w:val="List Paragraph"/>
+    <w:basedOn w:val="Normal"/>
+    <w:uiPriority w:val="34"/>
+    <w:qFormat/>
+    <w:rsid w:val="00960F70"/>
+    <w:pPr>
+      <w:ind w:left="720"/>
+      <w:contextualSpacing/>
+    </w:pPr>
+  </w:style>
+  <w:style w:type="character" w:customStyle="1" w:styleId="Heading2Char">
+    <w:name w:val="Heading 2 Char"/>
+    <w:basedOn w:val="DefaultParagraphFont"/>
+    <w:link w:val="Heading2"/>
+    <w:uiPriority w:val="9"/>
+    <w:rsid w:val="00F77456"/>
+    <w:rPr>
+      <w:rFonts w:asciiTheme="majorHAnsi" w:eastAsiaTheme="majorEastAsia" w:hAnsiTheme="majorHAnsi" w:cstheme="majorBidi"/>
+      <w:color w:val="2E74B5" w:themeColor="accent1" w:themeShade="BF"/>
+      <w:sz w:val="26"/>
+      <w:szCs w:val="26"/>
+    </w:rPr>
   </w:style>
 </w:styles>
 </file>

</xml_diff>

<commit_message>
Prepared to integrate the 2K operation on HNOSS.
</commit_message>
<xml_diff>
--- a/doc/2K-operation.docx
+++ b/doc/2K-operation.docx
@@ -20,76 +20,128 @@
     </w:p>
     <w:p/>
     <w:p>
-      <w:r>
+      <w:pPr>
+        <w:rPr>
+          <w:color w:val="00B050"/>
+        </w:rPr>
+      </w:pPr>
+      <w:r>
+        <w:rPr>
+          <w:color w:val="00B050"/>
+        </w:rPr>
         <w:t>The MKS2 regulation on/off is</w:t>
       </w:r>
       <w:r>
+        <w:rPr>
+          <w:color w:val="00B050"/>
+        </w:rPr>
         <w:t xml:space="preserve"> </w:t>
       </w:r>
       <w:r>
+        <w:rPr>
+          <w:color w:val="00B050"/>
+        </w:rPr>
         <w:t>controlled</w:t>
       </w:r>
       <w:r>
+        <w:rPr>
+          <w:color w:val="00B050"/>
+        </w:rPr>
         <w:t xml:space="preserve"> </w:t>
       </w:r>
       <w:r>
+        <w:rPr>
+          <w:color w:val="00B050"/>
+        </w:rPr>
         <w:t>by the bit m141.0 from</w:t>
       </w:r>
       <w:r>
+        <w:rPr>
+          <w:color w:val="00B050"/>
+        </w:rPr>
         <w:t xml:space="preserve"> </w:t>
       </w:r>
       <w:r>
+        <w:rPr>
+          <w:color w:val="00B050"/>
+        </w:rPr>
         <w:t>the</w:t>
       </w:r>
       <w:r>
+        <w:rPr>
+          <w:color w:val="00B050"/>
+        </w:rPr>
         <w:t xml:space="preserve"> </w:t>
       </w:r>
       <w:r>
-        <w:t>CM</w:t>
-      </w:r>
-      <w:r>
+        <w:rPr>
+          <w:color w:val="00B050"/>
+        </w:rPr>
+        <w:t>CM PLC.</w:t>
+      </w:r>
+    </w:p>
+    <w:p>
+      <w:pPr>
+        <w:rPr>
+          <w:color w:val="00B050"/>
+        </w:rPr>
+      </w:pPr>
+      <w:r>
+        <w:rPr>
+          <w:color w:val="00B050"/>
+        </w:rPr>
+        <w:t>The MKS2 PID SP is defined</w:t>
+      </w:r>
+      <w:r>
+        <w:rPr>
+          <w:color w:val="00B050"/>
+        </w:rPr>
         <w:t xml:space="preserve"> </w:t>
       </w:r>
       <w:r>
-        <w:t>PLC</w:t>
-      </w:r>
-      <w:r>
-        <w:t>.</w:t>
-      </w:r>
-    </w:p>
-    <w:p>
-      <w:r>
-        <w:t>The MKS2 PID SP is defined</w:t>
-      </w:r>
-      <w:r>
-        <w:t xml:space="preserve"> </w:t>
-      </w:r>
-      <w:r>
+        <w:rPr>
+          <w:color w:val="00B050"/>
+        </w:rPr>
         <w:t>by the sequence parameter on HNOSS PLC (</w:t>
       </w:r>
       <w:proofErr w:type="spellStart"/>
       <w:r>
+        <w:rPr>
+          <w:color w:val="00B050"/>
+        </w:rPr>
         <w:t>pv</w:t>
       </w:r>
       <w:proofErr w:type="spellEnd"/>
       <w:r>
+        <w:rPr>
+          <w:color w:val="00B050"/>
+        </w:rPr>
         <w:t>: CstatH-</w:t>
       </w:r>
       <w:proofErr w:type="gramStart"/>
       <w:r>
+        <w:rPr>
+          <w:color w:val="00B050"/>
+        </w:rPr>
         <w:t>Ctrl:SQ</w:t>
       </w:r>
       <w:proofErr w:type="gramEnd"/>
       <w:r>
+        <w:rPr>
+          <w:color w:val="00B050"/>
+        </w:rPr>
         <w:t>9</w:t>
       </w:r>
       <w:r>
-        <w:t>:cP_CM_SP_MKS2</w:t>
-      </w:r>
-      <w:r>
-        <w:t>)</w:t>
-      </w:r>
-      <w:r>
+        <w:rPr>
+          <w:color w:val="00B050"/>
+        </w:rPr>
+        <w:t>:cP_CM_SP_MKS2)</w:t>
+      </w:r>
+      <w:r>
+        <w:rPr>
+          <w:color w:val="00B050"/>
+        </w:rPr>
         <w:t xml:space="preserve"> (alias CM-Ctrl:S8:cP_SP_PT01)</w:t>
       </w:r>
     </w:p>
@@ -233,13 +285,7 @@
         </w:numPr>
       </w:pPr>
       <w:r>
-        <w:t xml:space="preserve">Set CV01 to </w:t>
-      </w:r>
-      <w:r>
-        <w:t>S8_P_CV01</w:t>
-      </w:r>
-      <w:r>
-        <w:t xml:space="preserve"> and then turn on PID on CV01(LT01 level) when LT01 &gt;= LT01_Trig</w:t>
+        <w:t>Set CV01 to S8_P_CV01 and then turn on PID on CV01(LT01 level) when LT01 &gt;= LT01_Trig</w:t>
       </w:r>
     </w:p>
     <w:p>
@@ -313,8 +359,14 @@
           <w:ilvl w:val="0"/>
           <w:numId w:val="2"/>
         </w:numPr>
-      </w:pPr>
-      <w:r>
+        <w:rPr>
+          <w:color w:val="00B050"/>
+        </w:rPr>
+      </w:pPr>
+      <w:r>
+        <w:rPr>
+          <w:color w:val="00B050"/>
+        </w:rPr>
         <w:t>S8_P_CV01 – the final setting for step 4; the initial setting for step6</w:t>
       </w:r>
     </w:p>
@@ -325,8 +377,14 @@
           <w:ilvl w:val="0"/>
           <w:numId w:val="2"/>
         </w:numPr>
-      </w:pPr>
-      <w:r>
+        <w:rPr>
+          <w:color w:val="00B050"/>
+        </w:rPr>
+      </w:pPr>
+      <w:r>
+        <w:rPr>
+          <w:color w:val="00B050"/>
+        </w:rPr>
         <w:t>Parameters on HNOSS for SQ9:</w:t>
       </w:r>
     </w:p>
@@ -337,11 +395,28 @@
           <w:ilvl w:val="1"/>
           <w:numId w:val="2"/>
         </w:numPr>
-      </w:pPr>
-      <w:r>
-        <w:t>Final pressure (threshold for transition from state 14 to 16) of CM-CM:PT02 (CstatH-LHe:PT101</w:t>
-      </w:r>
-      <w:r>
+        <w:rPr>
+          <w:color w:val="00B050"/>
+        </w:rPr>
+      </w:pPr>
+      <w:r>
+        <w:rPr>
+          <w:color w:val="00B050"/>
+        </w:rPr>
+        <w:t>Final pre</w:t>
+      </w:r>
+      <w:bookmarkStart w:id="0" w:name="_GoBack"/>
+      <w:bookmarkEnd w:id="0"/>
+      <w:r>
+        <w:rPr>
+          <w:color w:val="00B050"/>
+        </w:rPr>
+        <w:t>ssure (threshold for transition from state 14 to 16) of CM-CM:PT02 (CstatH-LHe:PT101</w:t>
+      </w:r>
+      <w:r>
+        <w:rPr>
+          <w:color w:val="00B050"/>
+        </w:rPr>
         <w:t>)</w:t>
       </w:r>
     </w:p>
@@ -352,8 +427,14 @@
           <w:ilvl w:val="1"/>
           <w:numId w:val="2"/>
         </w:numPr>
-      </w:pPr>
-      <w:r>
+        <w:rPr>
+          <w:color w:val="00B050"/>
+        </w:rPr>
+      </w:pPr>
+      <w:r>
+        <w:rPr>
+          <w:color w:val="00B050"/>
+        </w:rPr>
         <w:t>Set-point for the 2K tank pressure PID</w:t>
       </w:r>
     </w:p>
@@ -364,8 +445,14 @@
           <w:ilvl w:val="1"/>
           <w:numId w:val="2"/>
         </w:numPr>
-      </w:pPr>
-      <w:r>
+        <w:rPr>
+          <w:color w:val="00B050"/>
+        </w:rPr>
+      </w:pPr>
+      <w:r>
+        <w:rPr>
+          <w:color w:val="00B050"/>
+        </w:rPr>
         <w:t>Table for control of CV551 while pumping down</w:t>
       </w:r>
     </w:p>
@@ -384,12 +471,16 @@
           <w:ilvl w:val="0"/>
           <w:numId w:val="4"/>
         </w:numPr>
-      </w:pPr>
-      <w:r>
+        <w:rPr>
+          <w:color w:val="00B050"/>
+        </w:rPr>
+      </w:pPr>
+      <w:r>
+        <w:rPr>
+          <w:color w:val="00B050"/>
+        </w:rPr>
         <w:t>State of SQ9 on HNOSS (from HNOSS PLC to CM PLC)</w:t>
       </w:r>
-      <w:bookmarkStart w:id="0" w:name="_GoBack"/>
-      <w:bookmarkEnd w:id="0"/>
     </w:p>
     <w:p/>
     <w:p>
@@ -485,7 +576,7 @@
       <w:rPr>
         <w:lang w:val="sv-SE"/>
       </w:rPr>
-      <w:t>2019-06-14</w:t>
+      <w:t>2019-06-18</w:t>
     </w:r>
   </w:p>
 </w:hdr>

</xml_diff>

<commit_message>
Fully integrated 2K operation with HNOSS. Not tested.
</commit_message>
<xml_diff>
--- a/doc/2K-operation.docx
+++ b/doc/2K-operation.docx
@@ -152,14 +152,21 @@
           <w:ilvl w:val="0"/>
           <w:numId w:val="1"/>
         </w:numPr>
+        <w:rPr>
+          <w:color w:val="00B050"/>
+        </w:rPr>
       </w:pPr>
       <w:r>
         <w:rPr>
           <w:b/>
+          <w:color w:val="00B050"/>
         </w:rPr>
         <w:t>Step4</w:t>
       </w:r>
       <w:r>
+        <w:rPr>
+          <w:color w:val="00B050"/>
+        </w:rPr>
         <w:t xml:space="preserve"> – Cool down the 2K transfer line going through HX01</w:t>
       </w:r>
     </w:p>
@@ -170,8 +177,14 @@
           <w:ilvl w:val="1"/>
           <w:numId w:val="1"/>
         </w:numPr>
-      </w:pPr>
-      <w:r>
+        <w:rPr>
+          <w:color w:val="00B050"/>
+        </w:rPr>
+      </w:pPr>
+      <w:r>
+        <w:rPr>
+          <w:color w:val="00B050"/>
+        </w:rPr>
         <w:t>Open CV01 to 5 %</w:t>
       </w:r>
     </w:p>
@@ -182,29 +195,56 @@
           <w:ilvl w:val="1"/>
           <w:numId w:val="1"/>
         </w:numPr>
-      </w:pPr>
-      <w:r>
+        <w:rPr>
+          <w:color w:val="00B050"/>
+        </w:rPr>
+      </w:pPr>
+      <w:r>
+        <w:rPr>
+          <w:color w:val="00B050"/>
+        </w:rPr>
         <w:t xml:space="preserve">Open </w:t>
       </w:r>
       <w:r>
+        <w:rPr>
+          <w:color w:val="00B050"/>
+        </w:rPr>
         <w:t xml:space="preserve">slowly </w:t>
       </w:r>
       <w:r>
+        <w:rPr>
+          <w:color w:val="00B050"/>
+        </w:rPr>
         <w:t xml:space="preserve">(2% /min) </w:t>
       </w:r>
       <w:r>
+        <w:rPr>
+          <w:color w:val="00B050"/>
+        </w:rPr>
         <w:t>CV01</w:t>
       </w:r>
       <w:r>
+        <w:rPr>
+          <w:color w:val="00B050"/>
+        </w:rPr>
         <w:t xml:space="preserve"> </w:t>
       </w:r>
       <w:r>
+        <w:rPr>
+          <w:color w:val="00B050"/>
+        </w:rPr>
         <w:t>to</w:t>
       </w:r>
       <w:r>
+        <w:rPr>
+          <w:color w:val="00B050"/>
+        </w:rPr>
         <w:t xml:space="preserve"> </w:t>
       </w:r>
       <w:r>
+        <w:rPr>
+          <w:color w:val="00B050"/>
+        </w:rPr>
         <w:t>the value defined by S8_P_CV01</w:t>
       </w:r>
     </w:p>
@@ -215,19 +255,76 @@
           <w:ilvl w:val="1"/>
           <w:numId w:val="1"/>
         </w:numPr>
-      </w:pPr>
-      <w:r>
+        <w:rPr>
+          <w:color w:val="00B050"/>
+        </w:rPr>
+      </w:pPr>
+      <w:r>
+        <w:rPr>
+          <w:color w:val="00B050"/>
+        </w:rPr>
         <w:t xml:space="preserve">Wait until </w:t>
       </w:r>
       <w:r>
-        <w:t xml:space="preserve">CM-CM:TT02 goes below10K then </w:t>
+        <w:rPr>
+          <w:color w:val="00B050"/>
+        </w:rPr>
+        <w:t xml:space="preserve">CM-CM:TT02 </w:t>
+      </w:r>
+      <w:r>
+        <w:rPr>
+          <w:color w:val="00B050"/>
+        </w:rPr>
+        <w:t>goes below</w:t>
+      </w:r>
+      <w:r>
+        <w:rPr>
+          <w:color w:val="00B050"/>
+        </w:rPr>
+        <w:t xml:space="preserve"> 10</w:t>
+      </w:r>
+      <w:r>
+        <w:rPr>
+          <w:color w:val="00B050"/>
+        </w:rPr>
+        <w:t xml:space="preserve">K </w:t>
+      </w:r>
+      <w:r>
+        <w:rPr>
+          <w:color w:val="00B050"/>
+        </w:rPr>
+        <w:t xml:space="preserve">and VBox:TT02 </w:t>
+      </w:r>
+      <w:r>
+        <w:rPr>
+          <w:color w:val="00B050"/>
+        </w:rPr>
+        <w:t>goes below</w:t>
+      </w:r>
+      <w:r>
+        <w:rPr>
+          <w:color w:val="00B050"/>
+        </w:rPr>
+        <w:t xml:space="preserve"> 8</w:t>
+      </w:r>
+      <w:r>
+        <w:rPr>
+          <w:color w:val="00B050"/>
+        </w:rPr>
+        <w:t xml:space="preserve">K then </w:t>
       </w:r>
       <w:proofErr w:type="spellStart"/>
       <w:r>
+        <w:rPr>
+          <w:color w:val="00B050"/>
+        </w:rPr>
         <w:t>goto</w:t>
       </w:r>
       <w:proofErr w:type="spellEnd"/>
       <w:r>
+        <w:rPr>
+          <w:color w:val="00B050"/>
+        </w:rPr>
         <w:t xml:space="preserve"> Step6</w:t>
       </w:r>
     </w:p>
@@ -238,17 +335,27 @@
           <w:ilvl w:val="0"/>
           <w:numId w:val="1"/>
         </w:numPr>
+        <w:rPr>
+          <w:color w:val="00B050"/>
+        </w:rPr>
       </w:pPr>
       <w:r>
         <w:rPr>
           <w:b/>
+          <w:color w:val="00B050"/>
         </w:rPr>
         <w:t>Step6</w:t>
       </w:r>
       <w:r>
+        <w:rPr>
+          <w:color w:val="00B050"/>
+        </w:rPr>
         <w:t xml:space="preserve"> </w:t>
       </w:r>
       <w:r>
+        <w:rPr>
+          <w:color w:val="00B050"/>
+        </w:rPr>
         <w:t>– 2K sequence on HNOSS</w:t>
       </w:r>
     </w:p>
@@ -259,8 +366,14 @@
           <w:ilvl w:val="1"/>
           <w:numId w:val="1"/>
         </w:numPr>
-      </w:pPr>
-      <w:r>
+        <w:rPr>
+          <w:color w:val="00B050"/>
+        </w:rPr>
+      </w:pPr>
+      <w:r>
+        <w:rPr>
+          <w:color w:val="00B050"/>
+        </w:rPr>
         <w:t>Start the 2K operation sequence on HNOSS</w:t>
       </w:r>
     </w:p>
@@ -271,8 +384,14 @@
           <w:ilvl w:val="1"/>
           <w:numId w:val="1"/>
         </w:numPr>
-      </w:pPr>
-      <w:r>
+        <w:rPr>
+          <w:color w:val="00B050"/>
+        </w:rPr>
+      </w:pPr>
+      <w:r>
+        <w:rPr>
+          <w:color w:val="00B050"/>
+        </w:rPr>
         <w:t>Close CV02</w:t>
       </w:r>
     </w:p>
@@ -283,9 +402,23 @@
           <w:ilvl w:val="1"/>
           <w:numId w:val="1"/>
         </w:numPr>
-      </w:pPr>
-      <w:r>
-        <w:t>Set CV01 to S8_P_CV01 and then turn on PID on CV01(LT01 level) when LT01 &gt;= LT01_Trig</w:t>
+        <w:rPr>
+          <w:color w:val="00B050"/>
+        </w:rPr>
+      </w:pPr>
+      <w:r>
+        <w:rPr>
+          <w:color w:val="00B050"/>
+        </w:rPr>
+        <w:t>Set CV01 to S8_P_CV01 and then turn on PID on CV0</w:t>
+      </w:r>
+      <w:bookmarkStart w:id="0" w:name="_GoBack"/>
+      <w:bookmarkEnd w:id="0"/>
+      <w:r>
+        <w:rPr>
+          <w:color w:val="00B050"/>
+        </w:rPr>
+        <w:t>1(LT01 level) when LT01 &gt;= LT01_Trig</w:t>
       </w:r>
     </w:p>
     <w:p>
@@ -295,16 +428,28 @@
           <w:ilvl w:val="1"/>
           <w:numId w:val="1"/>
         </w:numPr>
-      </w:pPr>
-      <w:r>
+        <w:rPr>
+          <w:color w:val="00B050"/>
+        </w:rPr>
+      </w:pPr>
+      <w:r>
+        <w:rPr>
+          <w:color w:val="00B050"/>
+        </w:rPr>
         <w:t xml:space="preserve">Wait until SQ9 on HNOSS reaches step 30 then </w:t>
       </w:r>
       <w:proofErr w:type="spellStart"/>
       <w:r>
+        <w:rPr>
+          <w:color w:val="00B050"/>
+        </w:rPr>
         <w:t>goto</w:t>
       </w:r>
       <w:proofErr w:type="spellEnd"/>
       <w:r>
+        <w:rPr>
+          <w:color w:val="00B050"/>
+        </w:rPr>
         <w:t xml:space="preserve"> Step8</w:t>
       </w:r>
     </w:p>
@@ -315,14 +460,21 @@
           <w:ilvl w:val="0"/>
           <w:numId w:val="1"/>
         </w:numPr>
+        <w:rPr>
+          <w:color w:val="00B050"/>
+        </w:rPr>
       </w:pPr>
       <w:r>
         <w:rPr>
           <w:b/>
+          <w:color w:val="00B050"/>
         </w:rPr>
         <w:t>Step8</w:t>
       </w:r>
       <w:r>
+        <w:rPr>
+          <w:color w:val="00B050"/>
+        </w:rPr>
         <w:t xml:space="preserve"> – Proceed to S6 (4K operation)</w:t>
       </w:r>
     </w:p>
@@ -334,14 +486,32 @@
           <w:numId w:val="1"/>
         </w:numPr>
         <w:rPr>
-          <w:color w:val="70AD47" w:themeColor="accent6"/>
-        </w:rPr>
-      </w:pPr>
-      <w:r>
-        <w:rPr>
-          <w:color w:val="70AD47" w:themeColor="accent6"/>
+          <w:color w:val="00B050"/>
+        </w:rPr>
+      </w:pPr>
+      <w:r>
+        <w:rPr>
+          <w:color w:val="00B050"/>
         </w:rPr>
         <w:t>Stop SQ9 on HNOSS</w:t>
+      </w:r>
+    </w:p>
+    <w:p>
+      <w:pPr>
+        <w:pStyle w:val="ListParagraph"/>
+        <w:numPr>
+          <w:ilvl w:val="1"/>
+          <w:numId w:val="1"/>
+        </w:numPr>
+        <w:rPr>
+          <w:color w:val="00B050"/>
+        </w:rPr>
+      </w:pPr>
+      <w:r>
+        <w:rPr>
+          <w:color w:val="00B050"/>
+        </w:rPr>
+        <w:t>Exit S8 (2K operation) on CM PLC.</w:t>
       </w:r>
     </w:p>
     <w:p>
@@ -403,15 +573,7 @@
         <w:rPr>
           <w:color w:val="00B050"/>
         </w:rPr>
-        <w:t>Final pre</w:t>
-      </w:r>
-      <w:bookmarkStart w:id="0" w:name="_GoBack"/>
-      <w:bookmarkEnd w:id="0"/>
-      <w:r>
-        <w:rPr>
-          <w:color w:val="00B050"/>
-        </w:rPr>
-        <w:t>ssure (threshold for transition from state 14 to 16) of CM-CM:PT02 (CstatH-LHe:PT101</w:t>
+        <w:t>Final pressure (threshold for transition from state 14 to 16) of CM-CM:PT02 (CstatH-LHe:PT101</w:t>
       </w:r>
       <w:r>
         <w:rPr>
@@ -480,6 +642,24 @@
           <w:color w:val="00B050"/>
         </w:rPr>
         <w:t>State of SQ9 on HNOSS (from HNOSS PLC to CM PLC)</w:t>
+      </w:r>
+    </w:p>
+    <w:p>
+      <w:pPr>
+        <w:pStyle w:val="ListParagraph"/>
+        <w:numPr>
+          <w:ilvl w:val="0"/>
+          <w:numId w:val="4"/>
+        </w:numPr>
+        <w:rPr>
+          <w:color w:val="00B050"/>
+        </w:rPr>
+      </w:pPr>
+      <w:r>
+        <w:rPr>
+          <w:color w:val="00B050"/>
+        </w:rPr>
+        <w:t>VBox:TT03 &amp; CM:TT02 from CM IOC to CM PLC</w:t>
       </w:r>
     </w:p>
     <w:p/>
@@ -576,7 +756,7 @@
       <w:rPr>
         <w:lang w:val="sv-SE"/>
       </w:rPr>
-      <w:t>2019-06-18</w:t>
+      <w:t>2019-06-20</w:t>
     </w:r>
   </w:p>
 </w:hdr>

</xml_diff>

<commit_message>
Finished updating the temperature sensors. Renamed some PV in the CM part. Updated opi.
</commit_message>
<xml_diff>
--- a/doc/2K-operation.docx
+++ b/doc/2K-operation.docx
@@ -1,18 +1,13 @@
 
 <file path=word/document.xml><?xml version="1.0" encoding="utf-8"?>
-<w:document xmlns:wpc="http://schemas.microsoft.com/office/word/2010/wordprocessingCanvas" xmlns:cx="http://schemas.microsoft.com/office/drawing/2014/chartex" xmlns:mc="http://schemas.openxmlformats.org/markup-compatibility/2006" xmlns:o="urn:schemas-microsoft-com:office:office" xmlns:r="http://schemas.openxmlformats.org/officeDocument/2006/relationships" xmlns:m="http://schemas.openxmlformats.org/officeDocument/2006/math" xmlns:v="urn:schemas-microsoft-com:vml" xmlns:wp14="http://schemas.microsoft.com/office/word/2010/wordprocessingDrawing" xmlns:wp="http://schemas.openxmlformats.org/drawingml/2006/wordprocessingDrawing" xmlns:w10="urn:schemas-microsoft-com:office:word" xmlns:w="http://schemas.openxmlformats.org/wordprocessingml/2006/main" xmlns:w14="http://schemas.microsoft.com/office/word/2010/wordml" xmlns:w15="http://schemas.microsoft.com/office/word/2012/wordml" xmlns:w16se="http://schemas.microsoft.com/office/word/2015/wordml/symex" xmlns:wpg="http://schemas.microsoft.com/office/word/2010/wordprocessingGroup" xmlns:wpi="http://schemas.microsoft.com/office/word/2010/wordprocessingInk" xmlns:wne="http://schemas.microsoft.com/office/word/2006/wordml" xmlns:wps="http://schemas.microsoft.com/office/word/2010/wordprocessingShape" mc:Ignorable="w14 w15 w16se wp14">
+<w:document xmlns:wpc="http://schemas.microsoft.com/office/word/2010/wordprocessingCanvas" xmlns:cx="http://schemas.microsoft.com/office/drawing/2014/chartex" xmlns:cx1="http://schemas.microsoft.com/office/drawing/2015/9/8/chartex" xmlns:cx2="http://schemas.microsoft.com/office/drawing/2015/10/21/chartex" xmlns:cx3="http://schemas.microsoft.com/office/drawing/2016/5/9/chartex" xmlns:cx4="http://schemas.microsoft.com/office/drawing/2016/5/10/chartex" xmlns:cx5="http://schemas.microsoft.com/office/drawing/2016/5/11/chartex" xmlns:cx6="http://schemas.microsoft.com/office/drawing/2016/5/12/chartex" xmlns:cx7="http://schemas.microsoft.com/office/drawing/2016/5/13/chartex" xmlns:cx8="http://schemas.microsoft.com/office/drawing/2016/5/14/chartex" xmlns:mc="http://schemas.openxmlformats.org/markup-compatibility/2006" xmlns:aink="http://schemas.microsoft.com/office/drawing/2016/ink" xmlns:am3d="http://schemas.microsoft.com/office/drawing/2017/model3d" xmlns:o="urn:schemas-microsoft-com:office:office" xmlns:r="http://schemas.openxmlformats.org/officeDocument/2006/relationships" xmlns:m="http://schemas.openxmlformats.org/officeDocument/2006/math" xmlns:v="urn:schemas-microsoft-com:vml" xmlns:wp14="http://schemas.microsoft.com/office/word/2010/wordprocessingDrawing" xmlns:wp="http://schemas.openxmlformats.org/drawingml/2006/wordprocessingDrawing" xmlns:w10="urn:schemas-microsoft-com:office:word" xmlns:w="http://schemas.openxmlformats.org/wordprocessingml/2006/main" xmlns:w14="http://schemas.microsoft.com/office/word/2010/wordml" xmlns:w15="http://schemas.microsoft.com/office/word/2012/wordml" xmlns:w16cid="http://schemas.microsoft.com/office/word/2016/wordml/cid" xmlns:w16se="http://schemas.microsoft.com/office/word/2015/wordml/symex" xmlns:wpg="http://schemas.microsoft.com/office/word/2010/wordprocessingGroup" xmlns:wpi="http://schemas.microsoft.com/office/word/2010/wordprocessingInk" xmlns:wne="http://schemas.microsoft.com/office/word/2006/wordml" xmlns:wps="http://schemas.microsoft.com/office/word/2010/wordprocessingShape" mc:Ignorable="w14 w15 w16se w16cid wp14">
   <w:body>
     <w:p>
       <w:pPr>
         <w:pStyle w:val="Heading1"/>
       </w:pPr>
-      <w:proofErr w:type="spellStart"/>
-      <w:r>
-        <w:t>Cryomodule</w:t>
-      </w:r>
-      <w:proofErr w:type="spellEnd"/>
-      <w:r>
-        <w:t xml:space="preserve"> 2</w:t>
+      <w:r>
+        <w:t>Cryomodule 2</w:t>
       </w:r>
       <w:r>
         <w:t>K operation</w:t>
@@ -287,7 +282,19 @@
         <w:rPr>
           <w:color w:val="00B050"/>
         </w:rPr>
-        <w:t xml:space="preserve">CM-CM:TT02 </w:t>
+        <w:t>CM-CM:TT0</w:t>
+      </w:r>
+      <w:r>
+        <w:rPr>
+          <w:color w:val="00B050"/>
+        </w:rPr>
+        <w:t>8</w:t>
+      </w:r>
+      <w:r>
+        <w:rPr>
+          <w:color w:val="00B050"/>
+        </w:rPr>
+        <w:t xml:space="preserve"> </w:t>
       </w:r>
       <w:r>
         <w:rPr>
@@ -364,8 +371,6 @@
         </w:rPr>
         <w:t>– 2K sequence on HNOSS</w:t>
       </w:r>
-      <w:bookmarkStart w:id="0" w:name="_GoBack"/>
-      <w:bookmarkEnd w:id="0"/>
     </w:p>
     <w:p>
       <w:pPr>
@@ -659,7 +664,19 @@
         <w:rPr>
           <w:color w:val="00B050"/>
         </w:rPr>
-        <w:t>VBox:TT03 &amp; CM:TT02 from CM IOC to CM PLC</w:t>
+        <w:t>VBox:TT03 &amp; CM:TT0</w:t>
+      </w:r>
+      <w:r>
+        <w:rPr>
+          <w:color w:val="00B050"/>
+        </w:rPr>
+        <w:t>8</w:t>
+      </w:r>
+      <w:r>
+        <w:rPr>
+          <w:color w:val="00B050"/>
+        </w:rPr>
+        <w:t xml:space="preserve"> from CM IOC to CM PLC</w:t>
       </w:r>
     </w:p>
     <w:p/>
@@ -683,7 +700,12 @@
     <w:p/>
     <w:p/>
     <w:sectPr>
-      <w:headerReference w:type="default" r:id="rId7"/>
+      <w:headerReference w:type="even" r:id="rId7"/>
+      <w:headerReference w:type="default" r:id="rId8"/>
+      <w:footerReference w:type="even" r:id="rId9"/>
+      <w:footerReference w:type="default" r:id="rId10"/>
+      <w:headerReference w:type="first" r:id="rId11"/>
+      <w:footerReference w:type="first" r:id="rId12"/>
       <w:pgSz w:w="12240" w:h="15840"/>
       <w:pgMar w:top="1417" w:right="1417" w:bottom="1417" w:left="1417" w:header="708" w:footer="708" w:gutter="0"/>
       <w:cols w:space="708"/>
@@ -694,7 +716,7 @@
 </file>
 
 <file path=word/endnotes.xml><?xml version="1.0" encoding="utf-8"?>
-<w:endnotes xmlns:wpc="http://schemas.microsoft.com/office/word/2010/wordprocessingCanvas" xmlns:cx="http://schemas.microsoft.com/office/drawing/2014/chartex" xmlns:mc="http://schemas.openxmlformats.org/markup-compatibility/2006" xmlns:o="urn:schemas-microsoft-com:office:office" xmlns:r="http://schemas.openxmlformats.org/officeDocument/2006/relationships" xmlns:m="http://schemas.openxmlformats.org/officeDocument/2006/math" xmlns:v="urn:schemas-microsoft-com:vml" xmlns:wp14="http://schemas.microsoft.com/office/word/2010/wordprocessingDrawing" xmlns:wp="http://schemas.openxmlformats.org/drawingml/2006/wordprocessingDrawing" xmlns:w10="urn:schemas-microsoft-com:office:word" xmlns:w="http://schemas.openxmlformats.org/wordprocessingml/2006/main" xmlns:w14="http://schemas.microsoft.com/office/word/2010/wordml" xmlns:w15="http://schemas.microsoft.com/office/word/2012/wordml" xmlns:w16se="http://schemas.microsoft.com/office/word/2015/wordml/symex" xmlns:wpg="http://schemas.microsoft.com/office/word/2010/wordprocessingGroup" xmlns:wpi="http://schemas.microsoft.com/office/word/2010/wordprocessingInk" xmlns:wne="http://schemas.microsoft.com/office/word/2006/wordml" xmlns:wps="http://schemas.microsoft.com/office/word/2010/wordprocessingShape" mc:Ignorable="w14 w15 w16se wp14">
+<w:endnotes xmlns:wpc="http://schemas.microsoft.com/office/word/2010/wordprocessingCanvas" xmlns:cx="http://schemas.microsoft.com/office/drawing/2014/chartex" xmlns:cx1="http://schemas.microsoft.com/office/drawing/2015/9/8/chartex" xmlns:cx2="http://schemas.microsoft.com/office/drawing/2015/10/21/chartex" xmlns:cx3="http://schemas.microsoft.com/office/drawing/2016/5/9/chartex" xmlns:cx4="http://schemas.microsoft.com/office/drawing/2016/5/10/chartex" xmlns:cx5="http://schemas.microsoft.com/office/drawing/2016/5/11/chartex" xmlns:cx6="http://schemas.microsoft.com/office/drawing/2016/5/12/chartex" xmlns:cx7="http://schemas.microsoft.com/office/drawing/2016/5/13/chartex" xmlns:cx8="http://schemas.microsoft.com/office/drawing/2016/5/14/chartex" xmlns:mc="http://schemas.openxmlformats.org/markup-compatibility/2006" xmlns:aink="http://schemas.microsoft.com/office/drawing/2016/ink" xmlns:am3d="http://schemas.microsoft.com/office/drawing/2017/model3d" xmlns:o="urn:schemas-microsoft-com:office:office" xmlns:r="http://schemas.openxmlformats.org/officeDocument/2006/relationships" xmlns:m="http://schemas.openxmlformats.org/officeDocument/2006/math" xmlns:v="urn:schemas-microsoft-com:vml" xmlns:wp14="http://schemas.microsoft.com/office/word/2010/wordprocessingDrawing" xmlns:wp="http://schemas.openxmlformats.org/drawingml/2006/wordprocessingDrawing" xmlns:w10="urn:schemas-microsoft-com:office:word" xmlns:w="http://schemas.openxmlformats.org/wordprocessingml/2006/main" xmlns:w14="http://schemas.microsoft.com/office/word/2010/wordml" xmlns:w15="http://schemas.microsoft.com/office/word/2012/wordml" xmlns:w16cid="http://schemas.microsoft.com/office/word/2016/wordml/cid" xmlns:w16se="http://schemas.microsoft.com/office/word/2015/wordml/symex" xmlns:wpg="http://schemas.microsoft.com/office/word/2010/wordprocessingGroup" xmlns:wpi="http://schemas.microsoft.com/office/word/2010/wordprocessingInk" xmlns:wne="http://schemas.microsoft.com/office/word/2006/wordml" xmlns:wps="http://schemas.microsoft.com/office/word/2010/wordprocessingShape" mc:Ignorable="w14 w15 w16se w16cid wp14">
   <w:endnote w:type="separator" w:id="-1">
     <w:p>
       <w:pPr>
@@ -718,8 +740,38 @@
 </w:endnotes>
 </file>
 
+<file path=word/footer1.xml><?xml version="1.0" encoding="utf-8"?>
+<w:ftr xmlns:wpc="http://schemas.microsoft.com/office/word/2010/wordprocessingCanvas" xmlns:cx="http://schemas.microsoft.com/office/drawing/2014/chartex" xmlns:cx1="http://schemas.microsoft.com/office/drawing/2015/9/8/chartex" xmlns:cx2="http://schemas.microsoft.com/office/drawing/2015/10/21/chartex" xmlns:cx3="http://schemas.microsoft.com/office/drawing/2016/5/9/chartex" xmlns:cx4="http://schemas.microsoft.com/office/drawing/2016/5/10/chartex" xmlns:cx5="http://schemas.microsoft.com/office/drawing/2016/5/11/chartex" xmlns:cx6="http://schemas.microsoft.com/office/drawing/2016/5/12/chartex" xmlns:cx7="http://schemas.microsoft.com/office/drawing/2016/5/13/chartex" xmlns:cx8="http://schemas.microsoft.com/office/drawing/2016/5/14/chartex" xmlns:mc="http://schemas.openxmlformats.org/markup-compatibility/2006" xmlns:aink="http://schemas.microsoft.com/office/drawing/2016/ink" xmlns:am3d="http://schemas.microsoft.com/office/drawing/2017/model3d" xmlns:o="urn:schemas-microsoft-com:office:office" xmlns:r="http://schemas.openxmlformats.org/officeDocument/2006/relationships" xmlns:m="http://schemas.openxmlformats.org/officeDocument/2006/math" xmlns:v="urn:schemas-microsoft-com:vml" xmlns:wp14="http://schemas.microsoft.com/office/word/2010/wordprocessingDrawing" xmlns:wp="http://schemas.openxmlformats.org/drawingml/2006/wordprocessingDrawing" xmlns:w10="urn:schemas-microsoft-com:office:word" xmlns:w="http://schemas.openxmlformats.org/wordprocessingml/2006/main" xmlns:w14="http://schemas.microsoft.com/office/word/2010/wordml" xmlns:w15="http://schemas.microsoft.com/office/word/2012/wordml" xmlns:w16cid="http://schemas.microsoft.com/office/word/2016/wordml/cid" xmlns:w16se="http://schemas.microsoft.com/office/word/2015/wordml/symex" xmlns:wpg="http://schemas.microsoft.com/office/word/2010/wordprocessingGroup" xmlns:wpi="http://schemas.microsoft.com/office/word/2010/wordprocessingInk" xmlns:wne="http://schemas.microsoft.com/office/word/2006/wordml" xmlns:wps="http://schemas.microsoft.com/office/word/2010/wordprocessingShape" mc:Ignorable="w14 w15 w16se w16cid wp14">
+  <w:p>
+    <w:pPr>
+      <w:pStyle w:val="Footer"/>
+    </w:pPr>
+  </w:p>
+</w:ftr>
+</file>
+
+<file path=word/footer2.xml><?xml version="1.0" encoding="utf-8"?>
+<w:ftr xmlns:wpc="http://schemas.microsoft.com/office/word/2010/wordprocessingCanvas" xmlns:cx="http://schemas.microsoft.com/office/drawing/2014/chartex" xmlns:cx1="http://schemas.microsoft.com/office/drawing/2015/9/8/chartex" xmlns:cx2="http://schemas.microsoft.com/office/drawing/2015/10/21/chartex" xmlns:cx3="http://schemas.microsoft.com/office/drawing/2016/5/9/chartex" xmlns:cx4="http://schemas.microsoft.com/office/drawing/2016/5/10/chartex" xmlns:cx5="http://schemas.microsoft.com/office/drawing/2016/5/11/chartex" xmlns:cx6="http://schemas.microsoft.com/office/drawing/2016/5/12/chartex" xmlns:cx7="http://schemas.microsoft.com/office/drawing/2016/5/13/chartex" xmlns:cx8="http://schemas.microsoft.com/office/drawing/2016/5/14/chartex" xmlns:mc="http://schemas.openxmlformats.org/markup-compatibility/2006" xmlns:aink="http://schemas.microsoft.com/office/drawing/2016/ink" xmlns:am3d="http://schemas.microsoft.com/office/drawing/2017/model3d" xmlns:o="urn:schemas-microsoft-com:office:office" xmlns:r="http://schemas.openxmlformats.org/officeDocument/2006/relationships" xmlns:m="http://schemas.openxmlformats.org/officeDocument/2006/math" xmlns:v="urn:schemas-microsoft-com:vml" xmlns:wp14="http://schemas.microsoft.com/office/word/2010/wordprocessingDrawing" xmlns:wp="http://schemas.openxmlformats.org/drawingml/2006/wordprocessingDrawing" xmlns:w10="urn:schemas-microsoft-com:office:word" xmlns:w="http://schemas.openxmlformats.org/wordprocessingml/2006/main" xmlns:w14="http://schemas.microsoft.com/office/word/2010/wordml" xmlns:w15="http://schemas.microsoft.com/office/word/2012/wordml" xmlns:w16cid="http://schemas.microsoft.com/office/word/2016/wordml/cid" xmlns:w16se="http://schemas.microsoft.com/office/word/2015/wordml/symex" xmlns:wpg="http://schemas.microsoft.com/office/word/2010/wordprocessingGroup" xmlns:wpi="http://schemas.microsoft.com/office/word/2010/wordprocessingInk" xmlns:wne="http://schemas.microsoft.com/office/word/2006/wordml" xmlns:wps="http://schemas.microsoft.com/office/word/2010/wordprocessingShape" mc:Ignorable="w14 w15 w16se w16cid wp14">
+  <w:p>
+    <w:pPr>
+      <w:pStyle w:val="Footer"/>
+    </w:pPr>
+  </w:p>
+</w:ftr>
+</file>
+
+<file path=word/footer3.xml><?xml version="1.0" encoding="utf-8"?>
+<w:ftr xmlns:wpc="http://schemas.microsoft.com/office/word/2010/wordprocessingCanvas" xmlns:cx="http://schemas.microsoft.com/office/drawing/2014/chartex" xmlns:cx1="http://schemas.microsoft.com/office/drawing/2015/9/8/chartex" xmlns:cx2="http://schemas.microsoft.com/office/drawing/2015/10/21/chartex" xmlns:cx3="http://schemas.microsoft.com/office/drawing/2016/5/9/chartex" xmlns:cx4="http://schemas.microsoft.com/office/drawing/2016/5/10/chartex" xmlns:cx5="http://schemas.microsoft.com/office/drawing/2016/5/11/chartex" xmlns:cx6="http://schemas.microsoft.com/office/drawing/2016/5/12/chartex" xmlns:cx7="http://schemas.microsoft.com/office/drawing/2016/5/13/chartex" xmlns:cx8="http://schemas.microsoft.com/office/drawing/2016/5/14/chartex" xmlns:mc="http://schemas.openxmlformats.org/markup-compatibility/2006" xmlns:aink="http://schemas.microsoft.com/office/drawing/2016/ink" xmlns:am3d="http://schemas.microsoft.com/office/drawing/2017/model3d" xmlns:o="urn:schemas-microsoft-com:office:office" xmlns:r="http://schemas.openxmlformats.org/officeDocument/2006/relationships" xmlns:m="http://schemas.openxmlformats.org/officeDocument/2006/math" xmlns:v="urn:schemas-microsoft-com:vml" xmlns:wp14="http://schemas.microsoft.com/office/word/2010/wordprocessingDrawing" xmlns:wp="http://schemas.openxmlformats.org/drawingml/2006/wordprocessingDrawing" xmlns:w10="urn:schemas-microsoft-com:office:word" xmlns:w="http://schemas.openxmlformats.org/wordprocessingml/2006/main" xmlns:w14="http://schemas.microsoft.com/office/word/2010/wordml" xmlns:w15="http://schemas.microsoft.com/office/word/2012/wordml" xmlns:w16cid="http://schemas.microsoft.com/office/word/2016/wordml/cid" xmlns:w16se="http://schemas.microsoft.com/office/word/2015/wordml/symex" xmlns:wpg="http://schemas.microsoft.com/office/word/2010/wordprocessingGroup" xmlns:wpi="http://schemas.microsoft.com/office/word/2010/wordprocessingInk" xmlns:wne="http://schemas.microsoft.com/office/word/2006/wordml" xmlns:wps="http://schemas.microsoft.com/office/word/2010/wordprocessingShape" mc:Ignorable="w14 w15 w16se w16cid wp14">
+  <w:p>
+    <w:pPr>
+      <w:pStyle w:val="Footer"/>
+    </w:pPr>
+  </w:p>
+</w:ftr>
+</file>
+
 <file path=word/footnotes.xml><?xml version="1.0" encoding="utf-8"?>
-<w:footnotes xmlns:wpc="http://schemas.microsoft.com/office/word/2010/wordprocessingCanvas" xmlns:cx="http://schemas.microsoft.com/office/drawing/2014/chartex" xmlns:mc="http://schemas.openxmlformats.org/markup-compatibility/2006" xmlns:o="urn:schemas-microsoft-com:office:office" xmlns:r="http://schemas.openxmlformats.org/officeDocument/2006/relationships" xmlns:m="http://schemas.openxmlformats.org/officeDocument/2006/math" xmlns:v="urn:schemas-microsoft-com:vml" xmlns:wp14="http://schemas.microsoft.com/office/word/2010/wordprocessingDrawing" xmlns:wp="http://schemas.openxmlformats.org/drawingml/2006/wordprocessingDrawing" xmlns:w10="urn:schemas-microsoft-com:office:word" xmlns:w="http://schemas.openxmlformats.org/wordprocessingml/2006/main" xmlns:w14="http://schemas.microsoft.com/office/word/2010/wordml" xmlns:w15="http://schemas.microsoft.com/office/word/2012/wordml" xmlns:w16se="http://schemas.microsoft.com/office/word/2015/wordml/symex" xmlns:wpg="http://schemas.microsoft.com/office/word/2010/wordprocessingGroup" xmlns:wpi="http://schemas.microsoft.com/office/word/2010/wordprocessingInk" xmlns:wne="http://schemas.microsoft.com/office/word/2006/wordml" xmlns:wps="http://schemas.microsoft.com/office/word/2010/wordprocessingShape" mc:Ignorable="w14 w15 w16se wp14">
+<w:footnotes xmlns:wpc="http://schemas.microsoft.com/office/word/2010/wordprocessingCanvas" xmlns:cx="http://schemas.microsoft.com/office/drawing/2014/chartex" xmlns:cx1="http://schemas.microsoft.com/office/drawing/2015/9/8/chartex" xmlns:cx2="http://schemas.microsoft.com/office/drawing/2015/10/21/chartex" xmlns:cx3="http://schemas.microsoft.com/office/drawing/2016/5/9/chartex" xmlns:cx4="http://schemas.microsoft.com/office/drawing/2016/5/10/chartex" xmlns:cx5="http://schemas.microsoft.com/office/drawing/2016/5/11/chartex" xmlns:cx6="http://schemas.microsoft.com/office/drawing/2016/5/12/chartex" xmlns:cx7="http://schemas.microsoft.com/office/drawing/2016/5/13/chartex" xmlns:cx8="http://schemas.microsoft.com/office/drawing/2016/5/14/chartex" xmlns:mc="http://schemas.openxmlformats.org/markup-compatibility/2006" xmlns:aink="http://schemas.microsoft.com/office/drawing/2016/ink" xmlns:am3d="http://schemas.microsoft.com/office/drawing/2017/model3d" xmlns:o="urn:schemas-microsoft-com:office:office" xmlns:r="http://schemas.openxmlformats.org/officeDocument/2006/relationships" xmlns:m="http://schemas.openxmlformats.org/officeDocument/2006/math" xmlns:v="urn:schemas-microsoft-com:vml" xmlns:wp14="http://schemas.microsoft.com/office/word/2010/wordprocessingDrawing" xmlns:wp="http://schemas.openxmlformats.org/drawingml/2006/wordprocessingDrawing" xmlns:w10="urn:schemas-microsoft-com:office:word" xmlns:w="http://schemas.openxmlformats.org/wordprocessingml/2006/main" xmlns:w14="http://schemas.microsoft.com/office/word/2010/wordml" xmlns:w15="http://schemas.microsoft.com/office/word/2012/wordml" xmlns:w16cid="http://schemas.microsoft.com/office/word/2016/wordml/cid" xmlns:w16se="http://schemas.microsoft.com/office/word/2015/wordml/symex" xmlns:wpg="http://schemas.microsoft.com/office/word/2010/wordprocessingGroup" xmlns:wpi="http://schemas.microsoft.com/office/word/2010/wordprocessingInk" xmlns:wne="http://schemas.microsoft.com/office/word/2006/wordml" xmlns:wps="http://schemas.microsoft.com/office/word/2010/wordprocessingShape" mc:Ignorable="w14 w15 w16se w16cid wp14">
   <w:footnote w:type="separator" w:id="-1">
     <w:p>
       <w:pPr>
@@ -744,10 +796,20 @@
 </file>
 
 <file path=word/header1.xml><?xml version="1.0" encoding="utf-8"?>
-<w:hdr xmlns:wpc="http://schemas.microsoft.com/office/word/2010/wordprocessingCanvas" xmlns:cx="http://schemas.microsoft.com/office/drawing/2014/chartex" xmlns:mc="http://schemas.openxmlformats.org/markup-compatibility/2006" xmlns:o="urn:schemas-microsoft-com:office:office" xmlns:r="http://schemas.openxmlformats.org/officeDocument/2006/relationships" xmlns:m="http://schemas.openxmlformats.org/officeDocument/2006/math" xmlns:v="urn:schemas-microsoft-com:vml" xmlns:wp14="http://schemas.microsoft.com/office/word/2010/wordprocessingDrawing" xmlns:wp="http://schemas.openxmlformats.org/drawingml/2006/wordprocessingDrawing" xmlns:w10="urn:schemas-microsoft-com:office:word" xmlns:w="http://schemas.openxmlformats.org/wordprocessingml/2006/main" xmlns:w14="http://schemas.microsoft.com/office/word/2010/wordml" xmlns:w15="http://schemas.microsoft.com/office/word/2012/wordml" xmlns:w16se="http://schemas.microsoft.com/office/word/2015/wordml/symex" xmlns:wpg="http://schemas.microsoft.com/office/word/2010/wordprocessingGroup" xmlns:wpi="http://schemas.microsoft.com/office/word/2010/wordprocessingInk" xmlns:wne="http://schemas.microsoft.com/office/word/2006/wordml" xmlns:wps="http://schemas.microsoft.com/office/word/2010/wordprocessingShape" mc:Ignorable="w14 w15 w16se wp14">
+<w:hdr xmlns:wpc="http://schemas.microsoft.com/office/word/2010/wordprocessingCanvas" xmlns:cx="http://schemas.microsoft.com/office/drawing/2014/chartex" xmlns:cx1="http://schemas.microsoft.com/office/drawing/2015/9/8/chartex" xmlns:cx2="http://schemas.microsoft.com/office/drawing/2015/10/21/chartex" xmlns:cx3="http://schemas.microsoft.com/office/drawing/2016/5/9/chartex" xmlns:cx4="http://schemas.microsoft.com/office/drawing/2016/5/10/chartex" xmlns:cx5="http://schemas.microsoft.com/office/drawing/2016/5/11/chartex" xmlns:cx6="http://schemas.microsoft.com/office/drawing/2016/5/12/chartex" xmlns:cx7="http://schemas.microsoft.com/office/drawing/2016/5/13/chartex" xmlns:cx8="http://schemas.microsoft.com/office/drawing/2016/5/14/chartex" xmlns:mc="http://schemas.openxmlformats.org/markup-compatibility/2006" xmlns:aink="http://schemas.microsoft.com/office/drawing/2016/ink" xmlns:am3d="http://schemas.microsoft.com/office/drawing/2017/model3d" xmlns:o="urn:schemas-microsoft-com:office:office" xmlns:r="http://schemas.openxmlformats.org/officeDocument/2006/relationships" xmlns:m="http://schemas.openxmlformats.org/officeDocument/2006/math" xmlns:v="urn:schemas-microsoft-com:vml" xmlns:wp14="http://schemas.microsoft.com/office/word/2010/wordprocessingDrawing" xmlns:wp="http://schemas.openxmlformats.org/drawingml/2006/wordprocessingDrawing" xmlns:w10="urn:schemas-microsoft-com:office:word" xmlns:w="http://schemas.openxmlformats.org/wordprocessingml/2006/main" xmlns:w14="http://schemas.microsoft.com/office/word/2010/wordml" xmlns:w15="http://schemas.microsoft.com/office/word/2012/wordml" xmlns:w16cid="http://schemas.microsoft.com/office/word/2016/wordml/cid" xmlns:w16se="http://schemas.microsoft.com/office/word/2015/wordml/symex" xmlns:wpg="http://schemas.microsoft.com/office/word/2010/wordprocessingGroup" xmlns:wpi="http://schemas.microsoft.com/office/word/2010/wordprocessingInk" xmlns:wne="http://schemas.microsoft.com/office/word/2006/wordml" xmlns:wps="http://schemas.microsoft.com/office/word/2010/wordprocessingShape" mc:Ignorable="w14 w15 w16se w16cid wp14">
   <w:p>
     <w:pPr>
       <w:pStyle w:val="Header"/>
+    </w:pPr>
+  </w:p>
+</w:hdr>
+</file>
+
+<file path=word/header2.xml><?xml version="1.0" encoding="utf-8"?>
+<w:hdr xmlns:wpc="http://schemas.microsoft.com/office/word/2010/wordprocessingCanvas" xmlns:cx="http://schemas.microsoft.com/office/drawing/2014/chartex" xmlns:cx1="http://schemas.microsoft.com/office/drawing/2015/9/8/chartex" xmlns:cx2="http://schemas.microsoft.com/office/drawing/2015/10/21/chartex" xmlns:cx3="http://schemas.microsoft.com/office/drawing/2016/5/9/chartex" xmlns:cx4="http://schemas.microsoft.com/office/drawing/2016/5/10/chartex" xmlns:cx5="http://schemas.microsoft.com/office/drawing/2016/5/11/chartex" xmlns:cx6="http://schemas.microsoft.com/office/drawing/2016/5/12/chartex" xmlns:cx7="http://schemas.microsoft.com/office/drawing/2016/5/13/chartex" xmlns:cx8="http://schemas.microsoft.com/office/drawing/2016/5/14/chartex" xmlns:mc="http://schemas.openxmlformats.org/markup-compatibility/2006" xmlns:aink="http://schemas.microsoft.com/office/drawing/2016/ink" xmlns:am3d="http://schemas.microsoft.com/office/drawing/2017/model3d" xmlns:o="urn:schemas-microsoft-com:office:office" xmlns:r="http://schemas.openxmlformats.org/officeDocument/2006/relationships" xmlns:m="http://schemas.openxmlformats.org/officeDocument/2006/math" xmlns:v="urn:schemas-microsoft-com:vml" xmlns:wp14="http://schemas.microsoft.com/office/word/2010/wordprocessingDrawing" xmlns:wp="http://schemas.openxmlformats.org/drawingml/2006/wordprocessingDrawing" xmlns:w10="urn:schemas-microsoft-com:office:word" xmlns:w="http://schemas.openxmlformats.org/wordprocessingml/2006/main" xmlns:w14="http://schemas.microsoft.com/office/word/2010/wordml" xmlns:w15="http://schemas.microsoft.com/office/word/2012/wordml" xmlns:w16cid="http://schemas.microsoft.com/office/word/2016/wordml/cid" xmlns:w16se="http://schemas.microsoft.com/office/word/2015/wordml/symex" xmlns:wpg="http://schemas.microsoft.com/office/word/2010/wordprocessingGroup" xmlns:wpi="http://schemas.microsoft.com/office/word/2010/wordprocessingInk" xmlns:wne="http://schemas.microsoft.com/office/word/2006/wordml" xmlns:wps="http://schemas.microsoft.com/office/word/2010/wordprocessingShape" mc:Ignorable="w14 w15 w16se w16cid wp14">
+  <w:p>
+    <w:pPr>
+      <w:pStyle w:val="Header"/>
       <w:rPr>
         <w:lang w:val="sv-SE"/>
       </w:rPr>
@@ -756,8 +818,40 @@
       <w:rPr>
         <w:lang w:val="sv-SE"/>
       </w:rPr>
-      <w:t>2019-06-27</w:t>
+      <w:t>20</w:t>
     </w:r>
+    <w:r>
+      <w:rPr>
+        <w:lang w:val="sv-SE"/>
+      </w:rPr>
+      <w:t>20</w:t>
+    </w:r>
+    <w:r>
+      <w:rPr>
+        <w:lang w:val="sv-SE"/>
+      </w:rPr>
+      <w:t>-0</w:t>
+    </w:r>
+    <w:r>
+      <w:rPr>
+        <w:lang w:val="sv-SE"/>
+      </w:rPr>
+      <w:t>8</w:t>
+    </w:r>
+    <w:r>
+      <w:rPr>
+        <w:lang w:val="sv-SE"/>
+      </w:rPr>
+      <w:t>-</w:t>
+    </w:r>
+    <w:r>
+      <w:rPr>
+        <w:lang w:val="sv-SE"/>
+      </w:rPr>
+      <w:t>14</w:t>
+    </w:r>
+    <w:bookmarkStart w:id="0" w:name="_GoBack"/>
+    <w:bookmarkEnd w:id="0"/>
   </w:p>
   <w:p>
     <w:pPr>
@@ -765,13 +859,23 @@
       <w:rPr>
         <w:lang w:val="sv-SE"/>
       </w:rPr>
+    </w:pPr>
+  </w:p>
+</w:hdr>
+</file>
+
+<file path=word/header3.xml><?xml version="1.0" encoding="utf-8"?>
+<w:hdr xmlns:wpc="http://schemas.microsoft.com/office/word/2010/wordprocessingCanvas" xmlns:cx="http://schemas.microsoft.com/office/drawing/2014/chartex" xmlns:cx1="http://schemas.microsoft.com/office/drawing/2015/9/8/chartex" xmlns:cx2="http://schemas.microsoft.com/office/drawing/2015/10/21/chartex" xmlns:cx3="http://schemas.microsoft.com/office/drawing/2016/5/9/chartex" xmlns:cx4="http://schemas.microsoft.com/office/drawing/2016/5/10/chartex" xmlns:cx5="http://schemas.microsoft.com/office/drawing/2016/5/11/chartex" xmlns:cx6="http://schemas.microsoft.com/office/drawing/2016/5/12/chartex" xmlns:cx7="http://schemas.microsoft.com/office/drawing/2016/5/13/chartex" xmlns:cx8="http://schemas.microsoft.com/office/drawing/2016/5/14/chartex" xmlns:mc="http://schemas.openxmlformats.org/markup-compatibility/2006" xmlns:aink="http://schemas.microsoft.com/office/drawing/2016/ink" xmlns:am3d="http://schemas.microsoft.com/office/drawing/2017/model3d" xmlns:o="urn:schemas-microsoft-com:office:office" xmlns:r="http://schemas.openxmlformats.org/officeDocument/2006/relationships" xmlns:m="http://schemas.openxmlformats.org/officeDocument/2006/math" xmlns:v="urn:schemas-microsoft-com:vml" xmlns:wp14="http://schemas.microsoft.com/office/word/2010/wordprocessingDrawing" xmlns:wp="http://schemas.openxmlformats.org/drawingml/2006/wordprocessingDrawing" xmlns:w10="urn:schemas-microsoft-com:office:word" xmlns:w="http://schemas.openxmlformats.org/wordprocessingml/2006/main" xmlns:w14="http://schemas.microsoft.com/office/word/2010/wordml" xmlns:w15="http://schemas.microsoft.com/office/word/2012/wordml" xmlns:w16cid="http://schemas.microsoft.com/office/word/2016/wordml/cid" xmlns:w16se="http://schemas.microsoft.com/office/word/2015/wordml/symex" xmlns:wpg="http://schemas.microsoft.com/office/word/2010/wordprocessingGroup" xmlns:wpi="http://schemas.microsoft.com/office/word/2010/wordprocessingInk" xmlns:wne="http://schemas.microsoft.com/office/word/2006/wordml" xmlns:wps="http://schemas.microsoft.com/office/word/2010/wordprocessingShape" mc:Ignorable="w14 w15 w16se w16cid wp14">
+  <w:p>
+    <w:pPr>
+      <w:pStyle w:val="Header"/>
     </w:pPr>
   </w:p>
 </w:hdr>
 </file>
 
 <file path=word/numbering.xml><?xml version="1.0" encoding="utf-8"?>
-<w:numbering xmlns:wpc="http://schemas.microsoft.com/office/word/2010/wordprocessingCanvas" xmlns:cx="http://schemas.microsoft.com/office/drawing/2014/chartex" xmlns:mc="http://schemas.openxmlformats.org/markup-compatibility/2006" xmlns:o="urn:schemas-microsoft-com:office:office" xmlns:r="http://schemas.openxmlformats.org/officeDocument/2006/relationships" xmlns:m="http://schemas.openxmlformats.org/officeDocument/2006/math" xmlns:v="urn:schemas-microsoft-com:vml" xmlns:wp14="http://schemas.microsoft.com/office/word/2010/wordprocessingDrawing" xmlns:wp="http://schemas.openxmlformats.org/drawingml/2006/wordprocessingDrawing" xmlns:w10="urn:schemas-microsoft-com:office:word" xmlns:w="http://schemas.openxmlformats.org/wordprocessingml/2006/main" xmlns:w14="http://schemas.microsoft.com/office/word/2010/wordml" xmlns:w15="http://schemas.microsoft.com/office/word/2012/wordml" xmlns:w16se="http://schemas.microsoft.com/office/word/2015/wordml/symex" xmlns:wpg="http://schemas.microsoft.com/office/word/2010/wordprocessingGroup" xmlns:wpi="http://schemas.microsoft.com/office/word/2010/wordprocessingInk" xmlns:wne="http://schemas.microsoft.com/office/word/2006/wordml" xmlns:wps="http://schemas.microsoft.com/office/word/2010/wordprocessingShape" mc:Ignorable="w14 w15 w16se wp14">
+<w:numbering xmlns:wpc="http://schemas.microsoft.com/office/word/2010/wordprocessingCanvas" xmlns:cx="http://schemas.microsoft.com/office/drawing/2014/chartex" xmlns:cx1="http://schemas.microsoft.com/office/drawing/2015/9/8/chartex" xmlns:cx2="http://schemas.microsoft.com/office/drawing/2015/10/21/chartex" xmlns:cx3="http://schemas.microsoft.com/office/drawing/2016/5/9/chartex" xmlns:cx4="http://schemas.microsoft.com/office/drawing/2016/5/10/chartex" xmlns:cx5="http://schemas.microsoft.com/office/drawing/2016/5/11/chartex" xmlns:cx6="http://schemas.microsoft.com/office/drawing/2016/5/12/chartex" xmlns:cx7="http://schemas.microsoft.com/office/drawing/2016/5/13/chartex" xmlns:cx8="http://schemas.microsoft.com/office/drawing/2016/5/14/chartex" xmlns:mc="http://schemas.openxmlformats.org/markup-compatibility/2006" xmlns:aink="http://schemas.microsoft.com/office/drawing/2016/ink" xmlns:am3d="http://schemas.microsoft.com/office/drawing/2017/model3d" xmlns:o="urn:schemas-microsoft-com:office:office" xmlns:r="http://schemas.openxmlformats.org/officeDocument/2006/relationships" xmlns:m="http://schemas.openxmlformats.org/officeDocument/2006/math" xmlns:v="urn:schemas-microsoft-com:vml" xmlns:wp14="http://schemas.microsoft.com/office/word/2010/wordprocessingDrawing" xmlns:wp="http://schemas.openxmlformats.org/drawingml/2006/wordprocessingDrawing" xmlns:w10="urn:schemas-microsoft-com:office:word" xmlns:w="http://schemas.openxmlformats.org/wordprocessingml/2006/main" xmlns:w14="http://schemas.microsoft.com/office/word/2010/wordml" xmlns:w15="http://schemas.microsoft.com/office/word/2012/wordml" xmlns:w16cid="http://schemas.microsoft.com/office/word/2016/wordml/cid" xmlns:w16se="http://schemas.microsoft.com/office/word/2015/wordml/symex" xmlns:wpg="http://schemas.microsoft.com/office/word/2010/wordprocessingGroup" xmlns:wpi="http://schemas.microsoft.com/office/word/2010/wordprocessingInk" xmlns:wne="http://schemas.microsoft.com/office/word/2006/wordml" xmlns:wps="http://schemas.microsoft.com/office/word/2010/wordprocessingShape" mc:Ignorable="w14 w15 w16se w16cid wp14">
   <w:abstractNum w:abstractNumId="0" w15:restartNumberingAfterBreak="0">
     <w:nsid w:val="5D526DE8"/>
     <w:multiLevelType w:val="hybridMultilevel"/>
@@ -1213,7 +1317,7 @@
 </file>
 
 <file path=word/styles.xml><?xml version="1.0" encoding="utf-8"?>
-<w:styles xmlns:mc="http://schemas.openxmlformats.org/markup-compatibility/2006" xmlns:r="http://schemas.openxmlformats.org/officeDocument/2006/relationships" xmlns:w="http://schemas.openxmlformats.org/wordprocessingml/2006/main" xmlns:w14="http://schemas.microsoft.com/office/word/2010/wordml" xmlns:w15="http://schemas.microsoft.com/office/word/2012/wordml" xmlns:w16se="http://schemas.microsoft.com/office/word/2015/wordml/symex" mc:Ignorable="w14 w15 w16se">
+<w:styles xmlns:mc="http://schemas.openxmlformats.org/markup-compatibility/2006" xmlns:r="http://schemas.openxmlformats.org/officeDocument/2006/relationships" xmlns:w="http://schemas.openxmlformats.org/wordprocessingml/2006/main" xmlns:w14="http://schemas.microsoft.com/office/word/2010/wordml" xmlns:w15="http://schemas.microsoft.com/office/word/2012/wordml" xmlns:w16cid="http://schemas.microsoft.com/office/word/2016/wordml/cid" xmlns:w16se="http://schemas.microsoft.com/office/word/2015/wordml/symex" mc:Ignorable="w14 w15 w16se w16cid">
   <w:docDefaults>
     <w:rPrDefault>
       <w:rPr>
@@ -1229,7 +1333,7 @@
       </w:pPr>
     </w:pPrDefault>
   </w:docDefaults>
-  <w:latentStyles w:defLockedState="0" w:defUIPriority="99" w:defSemiHidden="0" w:defUnhideWhenUsed="0" w:defQFormat="0" w:count="371">
+  <w:latentStyles w:defLockedState="0" w:defUIPriority="99" w:defSemiHidden="0" w:defUnhideWhenUsed="0" w:defQFormat="0" w:count="375">
     <w:lsdException w:name="Normal" w:uiPriority="0" w:qFormat="1"/>
     <w:lsdException w:name="heading 1" w:uiPriority="9" w:qFormat="1"/>
     <w:lsdException w:name="heading 2" w:semiHidden="1" w:uiPriority="9" w:unhideWhenUsed="1" w:qFormat="1"/>
@@ -1335,7 +1439,6 @@
     <w:lsdException w:name="HTML Sample" w:semiHidden="1" w:unhideWhenUsed="1"/>
     <w:lsdException w:name="HTML Typewriter" w:semiHidden="1" w:unhideWhenUsed="1"/>
     <w:lsdException w:name="HTML Variable" w:semiHidden="1" w:unhideWhenUsed="1"/>
-    <w:lsdException w:name="Normal Table" w:semiHidden="1" w:unhideWhenUsed="1"/>
     <w:lsdException w:name="annotation subject" w:semiHidden="1" w:unhideWhenUsed="1"/>
     <w:lsdException w:name="No List" w:semiHidden="1" w:unhideWhenUsed="1"/>
     <w:lsdException w:name="Outline List 1" w:semiHidden="1" w:unhideWhenUsed="1"/>
@@ -1379,10 +1482,8 @@
     <w:lsdException w:name="Table Elegant" w:semiHidden="1" w:unhideWhenUsed="1"/>
     <w:lsdException w:name="Table Professional" w:semiHidden="1" w:unhideWhenUsed="1"/>
     <w:lsdException w:name="Table Subtle 1" w:semiHidden="1" w:unhideWhenUsed="1"/>
-    <w:lsdException w:name="Table Subtle 2" w:semiHidden="1" w:unhideWhenUsed="1"/>
     <w:lsdException w:name="Table Web 1" w:semiHidden="1" w:unhideWhenUsed="1"/>
     <w:lsdException w:name="Table Web 2" w:semiHidden="1" w:unhideWhenUsed="1"/>
-    <w:lsdException w:name="Table Web 3" w:semiHidden="1" w:unhideWhenUsed="1"/>
     <w:lsdException w:name="Balloon Text" w:semiHidden="1" w:unhideWhenUsed="1"/>
     <w:lsdException w:name="Table Grid" w:uiPriority="39"/>
     <w:lsdException w:name="Table Theme" w:semiHidden="1" w:unhideWhenUsed="1"/>
@@ -1601,6 +1702,10 @@
     <w:lsdException w:name="List Table 5 Dark Accent 6" w:uiPriority="50"/>
     <w:lsdException w:name="List Table 6 Colorful Accent 6" w:uiPriority="51"/>
     <w:lsdException w:name="List Table 7 Colorful Accent 6" w:uiPriority="52"/>
+    <w:lsdException w:name="Mention" w:semiHidden="1" w:unhideWhenUsed="1"/>
+    <w:lsdException w:name="Smart Hyperlink" w:semiHidden="1" w:unhideWhenUsed="1"/>
+    <w:lsdException w:name="Hashtag" w:semiHidden="1" w:unhideWhenUsed="1"/>
+    <w:lsdException w:name="Unresolved Mention" w:semiHidden="1" w:unhideWhenUsed="1"/>
   </w:latentStyles>
   <w:style w:type="paragraph" w:default="1" w:styleId="Normal">
     <w:name w:val="Normal"/>

</xml_diff>

<commit_message>
Modified S8 (new step 7). Updated PLC program, opi and documentation.
</commit_message>
<xml_diff>
--- a/doc/2K-operation.docx
+++ b/doc/2K-operation.docx
@@ -1,6 +1,6 @@
 
 <file path=word/document.xml><?xml version="1.0" encoding="utf-8"?>
-<w:document xmlns:wpc="http://schemas.microsoft.com/office/word/2010/wordprocessingCanvas" xmlns:cx="http://schemas.microsoft.com/office/drawing/2014/chartex" xmlns:cx1="http://schemas.microsoft.com/office/drawing/2015/9/8/chartex" xmlns:cx2="http://schemas.microsoft.com/office/drawing/2015/10/21/chartex" xmlns:cx3="http://schemas.microsoft.com/office/drawing/2016/5/9/chartex" xmlns:cx4="http://schemas.microsoft.com/office/drawing/2016/5/10/chartex" xmlns:cx5="http://schemas.microsoft.com/office/drawing/2016/5/11/chartex" xmlns:cx6="http://schemas.microsoft.com/office/drawing/2016/5/12/chartex" xmlns:cx7="http://schemas.microsoft.com/office/drawing/2016/5/13/chartex" xmlns:cx8="http://schemas.microsoft.com/office/drawing/2016/5/14/chartex" xmlns:mc="http://schemas.openxmlformats.org/markup-compatibility/2006" xmlns:aink="http://schemas.microsoft.com/office/drawing/2016/ink" xmlns:am3d="http://schemas.microsoft.com/office/drawing/2017/model3d" xmlns:o="urn:schemas-microsoft-com:office:office" xmlns:r="http://schemas.openxmlformats.org/officeDocument/2006/relationships" xmlns:m="http://schemas.openxmlformats.org/officeDocument/2006/math" xmlns:v="urn:schemas-microsoft-com:vml" xmlns:wp14="http://schemas.microsoft.com/office/word/2010/wordprocessingDrawing" xmlns:wp="http://schemas.openxmlformats.org/drawingml/2006/wordprocessingDrawing" xmlns:w10="urn:schemas-microsoft-com:office:word" xmlns:w="http://schemas.openxmlformats.org/wordprocessingml/2006/main" xmlns:w14="http://schemas.microsoft.com/office/word/2010/wordml" xmlns:w15="http://schemas.microsoft.com/office/word/2012/wordml" xmlns:w16cid="http://schemas.microsoft.com/office/word/2016/wordml/cid" xmlns:w16se="http://schemas.microsoft.com/office/word/2015/wordml/symex" xmlns:wpg="http://schemas.microsoft.com/office/word/2010/wordprocessingGroup" xmlns:wpi="http://schemas.microsoft.com/office/word/2010/wordprocessingInk" xmlns:wne="http://schemas.microsoft.com/office/word/2006/wordml" xmlns:wps="http://schemas.microsoft.com/office/word/2010/wordprocessingShape" mc:Ignorable="w14 w15 w16se w16cid wp14">
+<w:document xmlns:wpc="http://schemas.microsoft.com/office/word/2010/wordprocessingCanvas" xmlns:cx="http://schemas.microsoft.com/office/drawing/2014/chartex" xmlns:cx1="http://schemas.microsoft.com/office/drawing/2015/9/8/chartex" xmlns:mc="http://schemas.openxmlformats.org/markup-compatibility/2006" xmlns:o="urn:schemas-microsoft-com:office:office" xmlns:r="http://schemas.openxmlformats.org/officeDocument/2006/relationships" xmlns:m="http://schemas.openxmlformats.org/officeDocument/2006/math" xmlns:v="urn:schemas-microsoft-com:vml" xmlns:wp14="http://schemas.microsoft.com/office/word/2010/wordprocessingDrawing" xmlns:wp="http://schemas.openxmlformats.org/drawingml/2006/wordprocessingDrawing" xmlns:w10="urn:schemas-microsoft-com:office:word" xmlns:w="http://schemas.openxmlformats.org/wordprocessingml/2006/main" xmlns:w14="http://schemas.microsoft.com/office/word/2010/wordml" xmlns:w15="http://schemas.microsoft.com/office/word/2012/wordml" xmlns:w16se="http://schemas.microsoft.com/office/word/2015/wordml/symex" xmlns:wpg="http://schemas.microsoft.com/office/word/2010/wordprocessingGroup" xmlns:wpi="http://schemas.microsoft.com/office/word/2010/wordprocessingInk" xmlns:wne="http://schemas.microsoft.com/office/word/2006/wordml" xmlns:wps="http://schemas.microsoft.com/office/word/2010/wordprocessingShape" mc:Ignorable="w14 w15 w16se wp14">
   <w:body>
     <w:p>
       <w:pPr>
@@ -15,128 +15,64 @@
     </w:p>
     <w:p/>
     <w:p>
-      <w:pPr>
-        <w:rPr>
-          <w:color w:val="00B050"/>
-        </w:rPr>
-      </w:pPr>
-      <w:r>
-        <w:rPr>
-          <w:color w:val="00B050"/>
-        </w:rPr>
+      <w:r>
         <w:t>The MKS2 regulation on/off is</w:t>
       </w:r>
       <w:r>
-        <w:rPr>
-          <w:color w:val="00B050"/>
-        </w:rPr>
         <w:t xml:space="preserve"> </w:t>
       </w:r>
       <w:r>
-        <w:rPr>
-          <w:color w:val="00B050"/>
-        </w:rPr>
         <w:t>controlled</w:t>
       </w:r>
       <w:r>
-        <w:rPr>
-          <w:color w:val="00B050"/>
-        </w:rPr>
         <w:t xml:space="preserve"> </w:t>
       </w:r>
       <w:r>
-        <w:rPr>
-          <w:color w:val="00B050"/>
-        </w:rPr>
         <w:t>by the bit m141.0 from</w:t>
       </w:r>
       <w:r>
-        <w:rPr>
-          <w:color w:val="00B050"/>
-        </w:rPr>
         <w:t xml:space="preserve"> </w:t>
       </w:r>
       <w:r>
-        <w:rPr>
-          <w:color w:val="00B050"/>
-        </w:rPr>
         <w:t>the</w:t>
       </w:r>
       <w:r>
-        <w:rPr>
-          <w:color w:val="00B050"/>
-        </w:rPr>
         <w:t xml:space="preserve"> </w:t>
       </w:r>
       <w:r>
-        <w:rPr>
-          <w:color w:val="00B050"/>
-        </w:rPr>
         <w:t>CM PLC.</w:t>
       </w:r>
     </w:p>
     <w:p>
-      <w:pPr>
-        <w:rPr>
-          <w:color w:val="00B050"/>
-        </w:rPr>
-      </w:pPr>
-      <w:r>
-        <w:rPr>
-          <w:color w:val="00B050"/>
-        </w:rPr>
+      <w:r>
         <w:t>The MKS2 PID SP is defined</w:t>
       </w:r>
       <w:r>
-        <w:rPr>
-          <w:color w:val="00B050"/>
-        </w:rPr>
         <w:t xml:space="preserve"> </w:t>
       </w:r>
       <w:r>
-        <w:rPr>
-          <w:color w:val="00B050"/>
-        </w:rPr>
         <w:t>by the sequence parameter on HNOSS PLC (</w:t>
       </w:r>
       <w:proofErr w:type="spellStart"/>
       <w:r>
-        <w:rPr>
-          <w:color w:val="00B050"/>
-        </w:rPr>
         <w:t>pv</w:t>
       </w:r>
       <w:proofErr w:type="spellEnd"/>
       <w:r>
-        <w:rPr>
-          <w:color w:val="00B050"/>
-        </w:rPr>
         <w:t>: CstatH-</w:t>
       </w:r>
       <w:proofErr w:type="gramStart"/>
       <w:r>
-        <w:rPr>
-          <w:color w:val="00B050"/>
-        </w:rPr>
         <w:t>Ctrl:SQ</w:t>
       </w:r>
       <w:proofErr w:type="gramEnd"/>
       <w:r>
-        <w:rPr>
-          <w:color w:val="00B050"/>
-        </w:rPr>
         <w:t>9</w:t>
       </w:r>
       <w:r>
-        <w:rPr>
-          <w:color w:val="00B050"/>
-        </w:rPr>
         <w:t>:cP_CM_SP_MKS2)</w:t>
       </w:r>
       <w:r>
-        <w:rPr>
-          <w:color w:val="00B050"/>
-        </w:rPr>
         <w:t xml:space="preserve"> (alias CM-Ctrl:S8:cP_SP_PT01)</w:t>
       </w:r>
     </w:p>
@@ -147,22 +83,27 @@
           <w:ilvl w:val="0"/>
           <w:numId w:val="1"/>
         </w:numPr>
-        <w:rPr>
-          <w:color w:val="00B050"/>
-        </w:rPr>
       </w:pPr>
       <w:r>
         <w:rPr>
           <w:b/>
-          <w:color w:val="00B050"/>
         </w:rPr>
         <w:t>Step4</w:t>
       </w:r>
       <w:r>
+        <w:t xml:space="preserve"> – </w:t>
+      </w:r>
+      <w:r>
         <w:rPr>
-          <w:color w:val="00B050"/>
+          <w:i/>
         </w:rPr>
-        <w:t xml:space="preserve"> – Cool down the 2K transfer line going through HX01</w:t>
+        <w:t>Precooling 2K line…</w:t>
+      </w:r>
+      <w:r>
+        <w:t xml:space="preserve"> </w:t>
+      </w:r>
+      <w:r>
+        <w:t>Cool down the 2K transfer line going through HX01</w:t>
       </w:r>
     </w:p>
     <w:p>
@@ -172,14 +113,8 @@
           <w:ilvl w:val="1"/>
           <w:numId w:val="1"/>
         </w:numPr>
-        <w:rPr>
-          <w:color w:val="00B050"/>
-        </w:rPr>
-      </w:pPr>
-      <w:r>
-        <w:rPr>
-          <w:color w:val="00B050"/>
-        </w:rPr>
+      </w:pPr>
+      <w:r>
         <w:t>Open CV01 to 5 %</w:t>
       </w:r>
     </w:p>
@@ -190,14 +125,8 @@
           <w:ilvl w:val="1"/>
           <w:numId w:val="1"/>
         </w:numPr>
-        <w:rPr>
-          <w:color w:val="00B050"/>
-        </w:rPr>
-      </w:pPr>
-      <w:r>
-        <w:rPr>
-          <w:color w:val="00B050"/>
-        </w:rPr>
+      </w:pPr>
+      <w:r>
         <w:t>Keep the CV02 PID on</w:t>
       </w:r>
     </w:p>
@@ -208,57 +137,42 @@
           <w:ilvl w:val="1"/>
           <w:numId w:val="1"/>
         </w:numPr>
+      </w:pPr>
+      <w:r>
+        <w:t xml:space="preserve">Open </w:t>
+      </w:r>
+      <w:r>
+        <w:t xml:space="preserve">slowly </w:t>
+      </w:r>
+      <w:r>
+        <w:t xml:space="preserve">(2% /min) </w:t>
+      </w:r>
+      <w:r>
+        <w:t>CV01</w:t>
+      </w:r>
+      <w:r>
+        <w:t xml:space="preserve"> </w:t>
+      </w:r>
+      <w:r>
+        <w:t>to</w:t>
+      </w:r>
+      <w:r>
+        <w:t xml:space="preserve"> </w:t>
+      </w:r>
+      <w:r>
+        <w:t>the value defined by S8_P_CV01</w:t>
+      </w:r>
+      <w:r>
+        <w:t xml:space="preserve"> (</w:t>
+      </w:r>
+      <w:r>
         <w:rPr>
-          <w:color w:val="00B050"/>
+          <w:i/>
         </w:rPr>
-      </w:pPr>
-      <w:r>
-        <w:rPr>
-          <w:color w:val="00B050"/>
-        </w:rPr>
-        <w:t xml:space="preserve">Open </w:t>
-      </w:r>
-      <w:r>
-        <w:rPr>
-          <w:color w:val="00B050"/>
-        </w:rPr>
-        <w:t xml:space="preserve">slowly </w:t>
-      </w:r>
-      <w:r>
-        <w:rPr>
-          <w:color w:val="00B050"/>
-        </w:rPr>
-        <w:t xml:space="preserve">(2% /min) </w:t>
-      </w:r>
-      <w:r>
-        <w:rPr>
-          <w:color w:val="00B050"/>
-        </w:rPr>
-        <w:t>CV01</w:t>
-      </w:r>
-      <w:r>
-        <w:rPr>
-          <w:color w:val="00B050"/>
-        </w:rPr>
-        <w:t xml:space="preserve"> </w:t>
-      </w:r>
-      <w:r>
-        <w:rPr>
-          <w:color w:val="00B050"/>
-        </w:rPr>
-        <w:t>to</w:t>
-      </w:r>
-      <w:r>
-        <w:rPr>
-          <w:color w:val="00B050"/>
-        </w:rPr>
-        <w:t xml:space="preserve"> </w:t>
-      </w:r>
-      <w:r>
-        <w:rPr>
-          <w:color w:val="00B050"/>
-        </w:rPr>
-        <w:t>the value defined by S8_P_CV01</w:t>
+        <w:t>CV01 when cooling</w:t>
+      </w:r>
+      <w:r>
+        <w:t>)</w:t>
       </w:r>
     </w:p>
     <w:p>
@@ -268,76 +182,40 @@
           <w:ilvl w:val="1"/>
           <w:numId w:val="1"/>
         </w:numPr>
-        <w:rPr>
-          <w:color w:val="00B050"/>
-        </w:rPr>
-      </w:pPr>
-      <w:r>
-        <w:rPr>
-          <w:color w:val="00B050"/>
-        </w:rPr>
+      </w:pPr>
+      <w:r>
         <w:t xml:space="preserve">Wait until </w:t>
       </w:r>
       <w:r>
-        <w:rPr>
-          <w:color w:val="00B050"/>
-        </w:rPr>
         <w:t>CM-CM:TT0</w:t>
       </w:r>
       <w:r>
-        <w:rPr>
-          <w:color w:val="00B050"/>
-        </w:rPr>
         <w:t>8</w:t>
       </w:r>
       <w:r>
-        <w:rPr>
-          <w:color w:val="00B050"/>
-        </w:rPr>
         <w:t xml:space="preserve"> </w:t>
       </w:r>
       <w:r>
-        <w:rPr>
-          <w:color w:val="00B050"/>
-        </w:rPr>
         <w:t>goes below 10K and VBox:TT03</w:t>
       </w:r>
       <w:r>
-        <w:rPr>
-          <w:color w:val="00B050"/>
-        </w:rPr>
         <w:t xml:space="preserve"> </w:t>
       </w:r>
       <w:r>
-        <w:rPr>
-          <w:color w:val="00B050"/>
-        </w:rPr>
         <w:t>goes below</w:t>
       </w:r>
       <w:r>
-        <w:rPr>
-          <w:color w:val="00B050"/>
-        </w:rPr>
         <w:t xml:space="preserve"> 9</w:t>
       </w:r>
       <w:r>
-        <w:rPr>
-          <w:color w:val="00B050"/>
-        </w:rPr>
         <w:t xml:space="preserve">K then </w:t>
       </w:r>
       <w:proofErr w:type="spellStart"/>
       <w:r>
-        <w:rPr>
-          <w:color w:val="00B050"/>
-        </w:rPr>
         <w:t>goto</w:t>
       </w:r>
       <w:proofErr w:type="spellEnd"/>
       <w:r>
-        <w:rPr>
-          <w:color w:val="00B050"/>
-        </w:rPr>
         <w:t xml:space="preserve"> Step6</w:t>
       </w:r>
     </w:p>
@@ -348,28 +226,33 @@
           <w:ilvl w:val="0"/>
           <w:numId w:val="1"/>
         </w:numPr>
-        <w:rPr>
-          <w:color w:val="00B050"/>
-        </w:rPr>
       </w:pPr>
       <w:r>
         <w:rPr>
           <w:b/>
-          <w:color w:val="00B050"/>
         </w:rPr>
         <w:t>Step6</w:t>
       </w:r>
       <w:r>
+        <w:t xml:space="preserve"> </w:t>
+      </w:r>
+      <w:r>
         <w:rPr>
-          <w:color w:val="00B050"/>
+          <w:i/>
         </w:rPr>
-        <w:t xml:space="preserve"> </w:t>
+        <w:t xml:space="preserve">– </w:t>
       </w:r>
       <w:r>
         <w:rPr>
-          <w:color w:val="00B050"/>
+          <w:i/>
         </w:rPr>
-        <w:t>– 2K sequence on HNOSS</w:t>
+        <w:t>K operation…</w:t>
+      </w:r>
+      <w:r>
+        <w:t xml:space="preserve"> - </w:t>
+      </w:r>
+      <w:r>
+        <w:t>2K sequence on HNOSS</w:t>
       </w:r>
     </w:p>
     <w:p>
@@ -379,14 +262,8 @@
           <w:ilvl w:val="1"/>
           <w:numId w:val="1"/>
         </w:numPr>
-        <w:rPr>
-          <w:color w:val="00B050"/>
-        </w:rPr>
-      </w:pPr>
-      <w:r>
-        <w:rPr>
-          <w:color w:val="00B050"/>
-        </w:rPr>
+      </w:pPr>
+      <w:r>
         <w:t>Start the 2K operation sequence on HNOSS</w:t>
       </w:r>
     </w:p>
@@ -397,14 +274,8 @@
           <w:ilvl w:val="1"/>
           <w:numId w:val="1"/>
         </w:numPr>
-        <w:rPr>
-          <w:color w:val="00B050"/>
-        </w:rPr>
-      </w:pPr>
-      <w:r>
-        <w:rPr>
-          <w:color w:val="00B050"/>
-        </w:rPr>
+      </w:pPr>
+      <w:r>
         <w:t>Close CV02</w:t>
       </w:r>
     </w:p>
@@ -415,14 +286,8 @@
           <w:ilvl w:val="1"/>
           <w:numId w:val="1"/>
         </w:numPr>
-        <w:rPr>
-          <w:color w:val="00B050"/>
-        </w:rPr>
-      </w:pPr>
-      <w:r>
-        <w:rPr>
-          <w:color w:val="00B050"/>
-        </w:rPr>
+      </w:pPr>
+      <w:r>
         <w:t>Set CV01 to S8_P_CV01 and then turn on PID on CV01(LT01 level) when LT01 &gt;= LT01_Trig</w:t>
       </w:r>
     </w:p>
@@ -433,29 +298,17 @@
           <w:ilvl w:val="1"/>
           <w:numId w:val="1"/>
         </w:numPr>
-        <w:rPr>
-          <w:color w:val="00B050"/>
-        </w:rPr>
-      </w:pPr>
-      <w:r>
-        <w:rPr>
-          <w:color w:val="00B050"/>
-        </w:rPr>
-        <w:t xml:space="preserve">Wait until SQ9 on HNOSS reaches step 30 then </w:t>
+      </w:pPr>
+      <w:r>
+        <w:t xml:space="preserve">Wait until operator’s request to proceed to 4K operation, then </w:t>
       </w:r>
       <w:proofErr w:type="spellStart"/>
       <w:r>
-        <w:rPr>
-          <w:color w:val="00B050"/>
-        </w:rPr>
         <w:t>goto</w:t>
       </w:r>
       <w:proofErr w:type="spellEnd"/>
       <w:r>
-        <w:rPr>
-          <w:color w:val="00B050"/>
-        </w:rPr>
-        <w:t xml:space="preserve"> Step8</w:t>
+        <w:t xml:space="preserve"> Step7</w:t>
       </w:r>
     </w:p>
     <w:p>
@@ -465,22 +318,92 @@
           <w:ilvl w:val="0"/>
           <w:numId w:val="1"/>
         </w:numPr>
-        <w:rPr>
-          <w:color w:val="00B050"/>
-        </w:rPr>
       </w:pPr>
       <w:r>
         <w:rPr>
           <w:b/>
-          <w:color w:val="00B050"/>
+        </w:rPr>
+        <w:t>Step7</w:t>
+      </w:r>
+      <w:r>
+        <w:t xml:space="preserve"> – </w:t>
+      </w:r>
+      <w:r>
+        <w:rPr>
+          <w:i/>
+        </w:rPr>
+        <w:t>Pressure rising…</w:t>
+      </w:r>
+      <w:r>
+        <w:t xml:space="preserve"> Turn off the CV01 PID regulator</w:t>
+      </w:r>
+      <w:r>
+        <w:t xml:space="preserve"> (LT01) and set CV01 to the value defined by </w:t>
+      </w:r>
+      <w:r>
+        <w:t>S8_P_CV01</w:t>
+      </w:r>
+      <w:r>
+        <w:t>_Step7</w:t>
+      </w:r>
+      <w:r>
+        <w:t xml:space="preserve"> (</w:t>
+      </w:r>
+      <w:r>
+        <w:rPr>
+          <w:i/>
+        </w:rPr>
+        <w:t>CV01 @ pressure rise)</w:t>
+      </w:r>
+      <w:r>
+        <w:t xml:space="preserve">. </w:t>
+      </w:r>
+      <w:r>
+        <w:t xml:space="preserve">Wait until SQ9 on HNOSS reaches step </w:t>
+      </w:r>
+      <w:r>
+        <w:t>30</w:t>
+      </w:r>
+      <w:r>
+        <w:t xml:space="preserve"> then </w:t>
+      </w:r>
+      <w:proofErr w:type="spellStart"/>
+      <w:r>
+        <w:t>goto</w:t>
+      </w:r>
+      <w:proofErr w:type="spellEnd"/>
+      <w:r>
+        <w:t xml:space="preserve"> Step8</w:t>
+      </w:r>
+    </w:p>
+    <w:p>
+      <w:pPr>
+        <w:pStyle w:val="ListParagraph"/>
+        <w:numPr>
+          <w:ilvl w:val="0"/>
+          <w:numId w:val="1"/>
+        </w:numPr>
+      </w:pPr>
+      <w:r>
+        <w:rPr>
+          <w:b/>
         </w:rPr>
         <w:t>Step8</w:t>
       </w:r>
       <w:r>
+        <w:t xml:space="preserve"> – </w:t>
+      </w:r>
+      <w:r>
         <w:rPr>
-          <w:color w:val="00B050"/>
+          <w:i/>
         </w:rPr>
-        <w:t xml:space="preserve"> – Proceed to S6 (4K operation)</w:t>
+        <w:t>Stopping…</w:t>
+      </w:r>
+      <w:r>
+        <w:t xml:space="preserve"> </w:t>
+      </w:r>
+      <w:r>
+        <w:t>Proceed to S6 (4K operation)</w:t>
       </w:r>
     </w:p>
     <w:p>
@@ -490,14 +413,8 @@
           <w:ilvl w:val="1"/>
           <w:numId w:val="1"/>
         </w:numPr>
-        <w:rPr>
-          <w:color w:val="00B050"/>
-        </w:rPr>
-      </w:pPr>
-      <w:r>
-        <w:rPr>
-          <w:color w:val="00B050"/>
-        </w:rPr>
+      </w:pPr>
+      <w:r>
         <w:t>Stop SQ9 on HNOSS</w:t>
       </w:r>
     </w:p>
@@ -508,14 +425,8 @@
           <w:ilvl w:val="1"/>
           <w:numId w:val="1"/>
         </w:numPr>
-        <w:rPr>
-          <w:color w:val="00B050"/>
-        </w:rPr>
-      </w:pPr>
-      <w:r>
-        <w:rPr>
-          <w:color w:val="00B050"/>
-        </w:rPr>
+      </w:pPr>
+      <w:r>
         <w:t>Exit S8 (2K operation) on CM PLC.</w:t>
       </w:r>
     </w:p>
@@ -534,14 +445,8 @@
           <w:ilvl w:val="0"/>
           <w:numId w:val="2"/>
         </w:numPr>
-        <w:rPr>
-          <w:color w:val="00B050"/>
-        </w:rPr>
-      </w:pPr>
-      <w:r>
-        <w:rPr>
-          <w:color w:val="00B050"/>
-        </w:rPr>
+      </w:pPr>
+      <w:r>
         <w:t>S8_P_CV01 – the final setting for step 4; the initial setting for step6</w:t>
       </w:r>
     </w:p>
@@ -552,14 +457,29 @@
           <w:ilvl w:val="0"/>
           <w:numId w:val="2"/>
         </w:numPr>
-        <w:rPr>
-          <w:color w:val="00B050"/>
-        </w:rPr>
-      </w:pPr>
-      <w:r>
-        <w:rPr>
-          <w:color w:val="00B050"/>
-        </w:rPr>
+      </w:pPr>
+      <w:r>
+        <w:t>S8_P_CV01</w:t>
+      </w:r>
+      <w:r>
+        <w:t>_Step7</w:t>
+      </w:r>
+      <w:r>
+        <w:t xml:space="preserve"> – the </w:t>
+      </w:r>
+      <w:r>
+        <w:t>setting for step 7</w:t>
+      </w:r>
+    </w:p>
+    <w:p>
+      <w:pPr>
+        <w:pStyle w:val="ListParagraph"/>
+        <w:numPr>
+          <w:ilvl w:val="0"/>
+          <w:numId w:val="2"/>
+        </w:numPr>
+      </w:pPr>
+      <w:r>
         <w:t>Parameters on HNOSS for SQ9:</w:t>
       </w:r>
     </w:p>
@@ -570,20 +490,11 @@
           <w:ilvl w:val="1"/>
           <w:numId w:val="2"/>
         </w:numPr>
-        <w:rPr>
-          <w:color w:val="00B050"/>
-        </w:rPr>
-      </w:pPr>
-      <w:r>
-        <w:rPr>
-          <w:color w:val="00B050"/>
-        </w:rPr>
+      </w:pPr>
+      <w:r>
         <w:t>Final pressure (threshold for transition from state 14 to 16) of CM-CM:PT02 (CstatH-LHe:PT101</w:t>
       </w:r>
       <w:r>
-        <w:rPr>
-          <w:color w:val="00B050"/>
-        </w:rPr>
         <w:t>)</w:t>
       </w:r>
     </w:p>
@@ -594,14 +505,8 @@
           <w:ilvl w:val="1"/>
           <w:numId w:val="2"/>
         </w:numPr>
-        <w:rPr>
-          <w:color w:val="00B050"/>
-        </w:rPr>
-      </w:pPr>
-      <w:r>
-        <w:rPr>
-          <w:color w:val="00B050"/>
-        </w:rPr>
+      </w:pPr>
+      <w:r>
         <w:t>Set-point for the 2K tank pressure PID</w:t>
       </w:r>
     </w:p>
@@ -612,14 +517,8 @@
           <w:ilvl w:val="1"/>
           <w:numId w:val="2"/>
         </w:numPr>
-        <w:rPr>
-          <w:color w:val="00B050"/>
-        </w:rPr>
-      </w:pPr>
-      <w:r>
-        <w:rPr>
-          <w:color w:val="00B050"/>
-        </w:rPr>
+      </w:pPr>
+      <w:r>
         <w:t>Table for control of CV551 while pumping down</w:t>
       </w:r>
     </w:p>
@@ -638,14 +537,8 @@
           <w:ilvl w:val="0"/>
           <w:numId w:val="4"/>
         </w:numPr>
-        <w:rPr>
-          <w:color w:val="00B050"/>
-        </w:rPr>
-      </w:pPr>
-      <w:r>
-        <w:rPr>
-          <w:color w:val="00B050"/>
-        </w:rPr>
+      </w:pPr>
+      <w:r>
         <w:t>State of SQ9 on HNOSS (from HNOSS PLC to CM PLC)</w:t>
       </w:r>
     </w:p>
@@ -656,56 +549,25 @@
           <w:ilvl w:val="0"/>
           <w:numId w:val="4"/>
         </w:numPr>
-        <w:rPr>
-          <w:color w:val="00B050"/>
-        </w:rPr>
-      </w:pPr>
-      <w:r>
-        <w:rPr>
-          <w:color w:val="00B050"/>
-        </w:rPr>
+      </w:pPr>
+      <w:r>
         <w:t>VBox:TT03 &amp; CM:TT0</w:t>
       </w:r>
       <w:r>
-        <w:rPr>
-          <w:color w:val="00B050"/>
-        </w:rPr>
         <w:t>8</w:t>
       </w:r>
       <w:r>
-        <w:rPr>
-          <w:color w:val="00B050"/>
-        </w:rPr>
         <w:t xml:space="preserve"> from CM IOC to CM PLC</w:t>
       </w:r>
     </w:p>
-    <w:p/>
-    <w:p>
-      <w:r>
-        <w:rPr>
-          <w:color w:val="70AD47" w:themeColor="accent6"/>
-        </w:rPr>
-        <w:t xml:space="preserve">Green text </w:t>
-      </w:r>
-      <w:r>
-        <w:t>– already implemented</w:t>
-      </w:r>
-    </w:p>
-    <w:p>
-      <w:pPr>
-        <w:pStyle w:val="ListParagraph"/>
-        <w:ind w:left="1440"/>
-      </w:pPr>
+    <w:p>
+      <w:bookmarkStart w:id="0" w:name="_GoBack"/>
+      <w:bookmarkEnd w:id="0"/>
     </w:p>
     <w:p/>
     <w:p/>
     <w:sectPr>
-      <w:headerReference w:type="even" r:id="rId7"/>
-      <w:headerReference w:type="default" r:id="rId8"/>
-      <w:footerReference w:type="even" r:id="rId9"/>
-      <w:footerReference w:type="default" r:id="rId10"/>
-      <w:headerReference w:type="first" r:id="rId11"/>
-      <w:footerReference w:type="first" r:id="rId12"/>
+      <w:headerReference w:type="default" r:id="rId7"/>
       <w:pgSz w:w="12240" w:h="15840"/>
       <w:pgMar w:top="1417" w:right="1417" w:bottom="1417" w:left="1417" w:header="708" w:footer="708" w:gutter="0"/>
       <w:cols w:space="708"/>
@@ -716,7 +578,7 @@
 </file>
 
 <file path=word/endnotes.xml><?xml version="1.0" encoding="utf-8"?>
-<w:endnotes xmlns:wpc="http://schemas.microsoft.com/office/word/2010/wordprocessingCanvas" xmlns:cx="http://schemas.microsoft.com/office/drawing/2014/chartex" xmlns:cx1="http://schemas.microsoft.com/office/drawing/2015/9/8/chartex" xmlns:cx2="http://schemas.microsoft.com/office/drawing/2015/10/21/chartex" xmlns:cx3="http://schemas.microsoft.com/office/drawing/2016/5/9/chartex" xmlns:cx4="http://schemas.microsoft.com/office/drawing/2016/5/10/chartex" xmlns:cx5="http://schemas.microsoft.com/office/drawing/2016/5/11/chartex" xmlns:cx6="http://schemas.microsoft.com/office/drawing/2016/5/12/chartex" xmlns:cx7="http://schemas.microsoft.com/office/drawing/2016/5/13/chartex" xmlns:cx8="http://schemas.microsoft.com/office/drawing/2016/5/14/chartex" xmlns:mc="http://schemas.openxmlformats.org/markup-compatibility/2006" xmlns:aink="http://schemas.microsoft.com/office/drawing/2016/ink" xmlns:am3d="http://schemas.microsoft.com/office/drawing/2017/model3d" xmlns:o="urn:schemas-microsoft-com:office:office" xmlns:r="http://schemas.openxmlformats.org/officeDocument/2006/relationships" xmlns:m="http://schemas.openxmlformats.org/officeDocument/2006/math" xmlns:v="urn:schemas-microsoft-com:vml" xmlns:wp14="http://schemas.microsoft.com/office/word/2010/wordprocessingDrawing" xmlns:wp="http://schemas.openxmlformats.org/drawingml/2006/wordprocessingDrawing" xmlns:w10="urn:schemas-microsoft-com:office:word" xmlns:w="http://schemas.openxmlformats.org/wordprocessingml/2006/main" xmlns:w14="http://schemas.microsoft.com/office/word/2010/wordml" xmlns:w15="http://schemas.microsoft.com/office/word/2012/wordml" xmlns:w16cid="http://schemas.microsoft.com/office/word/2016/wordml/cid" xmlns:w16se="http://schemas.microsoft.com/office/word/2015/wordml/symex" xmlns:wpg="http://schemas.microsoft.com/office/word/2010/wordprocessingGroup" xmlns:wpi="http://schemas.microsoft.com/office/word/2010/wordprocessingInk" xmlns:wne="http://schemas.microsoft.com/office/word/2006/wordml" xmlns:wps="http://schemas.microsoft.com/office/word/2010/wordprocessingShape" mc:Ignorable="w14 w15 w16se w16cid wp14">
+<w:endnotes xmlns:wpc="http://schemas.microsoft.com/office/word/2010/wordprocessingCanvas" xmlns:cx="http://schemas.microsoft.com/office/drawing/2014/chartex" xmlns:cx1="http://schemas.microsoft.com/office/drawing/2015/9/8/chartex" xmlns:mc="http://schemas.openxmlformats.org/markup-compatibility/2006" xmlns:o="urn:schemas-microsoft-com:office:office" xmlns:r="http://schemas.openxmlformats.org/officeDocument/2006/relationships" xmlns:m="http://schemas.openxmlformats.org/officeDocument/2006/math" xmlns:v="urn:schemas-microsoft-com:vml" xmlns:wp14="http://schemas.microsoft.com/office/word/2010/wordprocessingDrawing" xmlns:wp="http://schemas.openxmlformats.org/drawingml/2006/wordprocessingDrawing" xmlns:w10="urn:schemas-microsoft-com:office:word" xmlns:w="http://schemas.openxmlformats.org/wordprocessingml/2006/main" xmlns:w14="http://schemas.microsoft.com/office/word/2010/wordml" xmlns:w15="http://schemas.microsoft.com/office/word/2012/wordml" xmlns:w16se="http://schemas.microsoft.com/office/word/2015/wordml/symex" xmlns:wpg="http://schemas.microsoft.com/office/word/2010/wordprocessingGroup" xmlns:wpi="http://schemas.microsoft.com/office/word/2010/wordprocessingInk" xmlns:wne="http://schemas.microsoft.com/office/word/2006/wordml" xmlns:wps="http://schemas.microsoft.com/office/word/2010/wordprocessingShape" mc:Ignorable="w14 w15 w16se wp14">
   <w:endnote w:type="separator" w:id="-1">
     <w:p>
       <w:pPr>
@@ -740,38 +602,8 @@
 </w:endnotes>
 </file>
 
-<file path=word/footer1.xml><?xml version="1.0" encoding="utf-8"?>
-<w:ftr xmlns:wpc="http://schemas.microsoft.com/office/word/2010/wordprocessingCanvas" xmlns:cx="http://schemas.microsoft.com/office/drawing/2014/chartex" xmlns:cx1="http://schemas.microsoft.com/office/drawing/2015/9/8/chartex" xmlns:cx2="http://schemas.microsoft.com/office/drawing/2015/10/21/chartex" xmlns:cx3="http://schemas.microsoft.com/office/drawing/2016/5/9/chartex" xmlns:cx4="http://schemas.microsoft.com/office/drawing/2016/5/10/chartex" xmlns:cx5="http://schemas.microsoft.com/office/drawing/2016/5/11/chartex" xmlns:cx6="http://schemas.microsoft.com/office/drawing/2016/5/12/chartex" xmlns:cx7="http://schemas.microsoft.com/office/drawing/2016/5/13/chartex" xmlns:cx8="http://schemas.microsoft.com/office/drawing/2016/5/14/chartex" xmlns:mc="http://schemas.openxmlformats.org/markup-compatibility/2006" xmlns:aink="http://schemas.microsoft.com/office/drawing/2016/ink" xmlns:am3d="http://schemas.microsoft.com/office/drawing/2017/model3d" xmlns:o="urn:schemas-microsoft-com:office:office" xmlns:r="http://schemas.openxmlformats.org/officeDocument/2006/relationships" xmlns:m="http://schemas.openxmlformats.org/officeDocument/2006/math" xmlns:v="urn:schemas-microsoft-com:vml" xmlns:wp14="http://schemas.microsoft.com/office/word/2010/wordprocessingDrawing" xmlns:wp="http://schemas.openxmlformats.org/drawingml/2006/wordprocessingDrawing" xmlns:w10="urn:schemas-microsoft-com:office:word" xmlns:w="http://schemas.openxmlformats.org/wordprocessingml/2006/main" xmlns:w14="http://schemas.microsoft.com/office/word/2010/wordml" xmlns:w15="http://schemas.microsoft.com/office/word/2012/wordml" xmlns:w16cid="http://schemas.microsoft.com/office/word/2016/wordml/cid" xmlns:w16se="http://schemas.microsoft.com/office/word/2015/wordml/symex" xmlns:wpg="http://schemas.microsoft.com/office/word/2010/wordprocessingGroup" xmlns:wpi="http://schemas.microsoft.com/office/word/2010/wordprocessingInk" xmlns:wne="http://schemas.microsoft.com/office/word/2006/wordml" xmlns:wps="http://schemas.microsoft.com/office/word/2010/wordprocessingShape" mc:Ignorable="w14 w15 w16se w16cid wp14">
-  <w:p>
-    <w:pPr>
-      <w:pStyle w:val="Footer"/>
-    </w:pPr>
-  </w:p>
-</w:ftr>
-</file>
-
-<file path=word/footer2.xml><?xml version="1.0" encoding="utf-8"?>
-<w:ftr xmlns:wpc="http://schemas.microsoft.com/office/word/2010/wordprocessingCanvas" xmlns:cx="http://schemas.microsoft.com/office/drawing/2014/chartex" xmlns:cx1="http://schemas.microsoft.com/office/drawing/2015/9/8/chartex" xmlns:cx2="http://schemas.microsoft.com/office/drawing/2015/10/21/chartex" xmlns:cx3="http://schemas.microsoft.com/office/drawing/2016/5/9/chartex" xmlns:cx4="http://schemas.microsoft.com/office/drawing/2016/5/10/chartex" xmlns:cx5="http://schemas.microsoft.com/office/drawing/2016/5/11/chartex" xmlns:cx6="http://schemas.microsoft.com/office/drawing/2016/5/12/chartex" xmlns:cx7="http://schemas.microsoft.com/office/drawing/2016/5/13/chartex" xmlns:cx8="http://schemas.microsoft.com/office/drawing/2016/5/14/chartex" xmlns:mc="http://schemas.openxmlformats.org/markup-compatibility/2006" xmlns:aink="http://schemas.microsoft.com/office/drawing/2016/ink" xmlns:am3d="http://schemas.microsoft.com/office/drawing/2017/model3d" xmlns:o="urn:schemas-microsoft-com:office:office" xmlns:r="http://schemas.openxmlformats.org/officeDocument/2006/relationships" xmlns:m="http://schemas.openxmlformats.org/officeDocument/2006/math" xmlns:v="urn:schemas-microsoft-com:vml" xmlns:wp14="http://schemas.microsoft.com/office/word/2010/wordprocessingDrawing" xmlns:wp="http://schemas.openxmlformats.org/drawingml/2006/wordprocessingDrawing" xmlns:w10="urn:schemas-microsoft-com:office:word" xmlns:w="http://schemas.openxmlformats.org/wordprocessingml/2006/main" xmlns:w14="http://schemas.microsoft.com/office/word/2010/wordml" xmlns:w15="http://schemas.microsoft.com/office/word/2012/wordml" xmlns:w16cid="http://schemas.microsoft.com/office/word/2016/wordml/cid" xmlns:w16se="http://schemas.microsoft.com/office/word/2015/wordml/symex" xmlns:wpg="http://schemas.microsoft.com/office/word/2010/wordprocessingGroup" xmlns:wpi="http://schemas.microsoft.com/office/word/2010/wordprocessingInk" xmlns:wne="http://schemas.microsoft.com/office/word/2006/wordml" xmlns:wps="http://schemas.microsoft.com/office/word/2010/wordprocessingShape" mc:Ignorable="w14 w15 w16se w16cid wp14">
-  <w:p>
-    <w:pPr>
-      <w:pStyle w:val="Footer"/>
-    </w:pPr>
-  </w:p>
-</w:ftr>
-</file>
-
-<file path=word/footer3.xml><?xml version="1.0" encoding="utf-8"?>
-<w:ftr xmlns:wpc="http://schemas.microsoft.com/office/word/2010/wordprocessingCanvas" xmlns:cx="http://schemas.microsoft.com/office/drawing/2014/chartex" xmlns:cx1="http://schemas.microsoft.com/office/drawing/2015/9/8/chartex" xmlns:cx2="http://schemas.microsoft.com/office/drawing/2015/10/21/chartex" xmlns:cx3="http://schemas.microsoft.com/office/drawing/2016/5/9/chartex" xmlns:cx4="http://schemas.microsoft.com/office/drawing/2016/5/10/chartex" xmlns:cx5="http://schemas.microsoft.com/office/drawing/2016/5/11/chartex" xmlns:cx6="http://schemas.microsoft.com/office/drawing/2016/5/12/chartex" xmlns:cx7="http://schemas.microsoft.com/office/drawing/2016/5/13/chartex" xmlns:cx8="http://schemas.microsoft.com/office/drawing/2016/5/14/chartex" xmlns:mc="http://schemas.openxmlformats.org/markup-compatibility/2006" xmlns:aink="http://schemas.microsoft.com/office/drawing/2016/ink" xmlns:am3d="http://schemas.microsoft.com/office/drawing/2017/model3d" xmlns:o="urn:schemas-microsoft-com:office:office" xmlns:r="http://schemas.openxmlformats.org/officeDocument/2006/relationships" xmlns:m="http://schemas.openxmlformats.org/officeDocument/2006/math" xmlns:v="urn:schemas-microsoft-com:vml" xmlns:wp14="http://schemas.microsoft.com/office/word/2010/wordprocessingDrawing" xmlns:wp="http://schemas.openxmlformats.org/drawingml/2006/wordprocessingDrawing" xmlns:w10="urn:schemas-microsoft-com:office:word" xmlns:w="http://schemas.openxmlformats.org/wordprocessingml/2006/main" xmlns:w14="http://schemas.microsoft.com/office/word/2010/wordml" xmlns:w15="http://schemas.microsoft.com/office/word/2012/wordml" xmlns:w16cid="http://schemas.microsoft.com/office/word/2016/wordml/cid" xmlns:w16se="http://schemas.microsoft.com/office/word/2015/wordml/symex" xmlns:wpg="http://schemas.microsoft.com/office/word/2010/wordprocessingGroup" xmlns:wpi="http://schemas.microsoft.com/office/word/2010/wordprocessingInk" xmlns:wne="http://schemas.microsoft.com/office/word/2006/wordml" xmlns:wps="http://schemas.microsoft.com/office/word/2010/wordprocessingShape" mc:Ignorable="w14 w15 w16se w16cid wp14">
-  <w:p>
-    <w:pPr>
-      <w:pStyle w:val="Footer"/>
-    </w:pPr>
-  </w:p>
-</w:ftr>
-</file>
-
 <file path=word/footnotes.xml><?xml version="1.0" encoding="utf-8"?>
-<w:footnotes xmlns:wpc="http://schemas.microsoft.com/office/word/2010/wordprocessingCanvas" xmlns:cx="http://schemas.microsoft.com/office/drawing/2014/chartex" xmlns:cx1="http://schemas.microsoft.com/office/drawing/2015/9/8/chartex" xmlns:cx2="http://schemas.microsoft.com/office/drawing/2015/10/21/chartex" xmlns:cx3="http://schemas.microsoft.com/office/drawing/2016/5/9/chartex" xmlns:cx4="http://schemas.microsoft.com/office/drawing/2016/5/10/chartex" xmlns:cx5="http://schemas.microsoft.com/office/drawing/2016/5/11/chartex" xmlns:cx6="http://schemas.microsoft.com/office/drawing/2016/5/12/chartex" xmlns:cx7="http://schemas.microsoft.com/office/drawing/2016/5/13/chartex" xmlns:cx8="http://schemas.microsoft.com/office/drawing/2016/5/14/chartex" xmlns:mc="http://schemas.openxmlformats.org/markup-compatibility/2006" xmlns:aink="http://schemas.microsoft.com/office/drawing/2016/ink" xmlns:am3d="http://schemas.microsoft.com/office/drawing/2017/model3d" xmlns:o="urn:schemas-microsoft-com:office:office" xmlns:r="http://schemas.openxmlformats.org/officeDocument/2006/relationships" xmlns:m="http://schemas.openxmlformats.org/officeDocument/2006/math" xmlns:v="urn:schemas-microsoft-com:vml" xmlns:wp14="http://schemas.microsoft.com/office/word/2010/wordprocessingDrawing" xmlns:wp="http://schemas.openxmlformats.org/drawingml/2006/wordprocessingDrawing" xmlns:w10="urn:schemas-microsoft-com:office:word" xmlns:w="http://schemas.openxmlformats.org/wordprocessingml/2006/main" xmlns:w14="http://schemas.microsoft.com/office/word/2010/wordml" xmlns:w15="http://schemas.microsoft.com/office/word/2012/wordml" xmlns:w16cid="http://schemas.microsoft.com/office/word/2016/wordml/cid" xmlns:w16se="http://schemas.microsoft.com/office/word/2015/wordml/symex" xmlns:wpg="http://schemas.microsoft.com/office/word/2010/wordprocessingGroup" xmlns:wpi="http://schemas.microsoft.com/office/word/2010/wordprocessingInk" xmlns:wne="http://schemas.microsoft.com/office/word/2006/wordml" xmlns:wps="http://schemas.microsoft.com/office/word/2010/wordprocessingShape" mc:Ignorable="w14 w15 w16se w16cid wp14">
+<w:footnotes xmlns:wpc="http://schemas.microsoft.com/office/word/2010/wordprocessingCanvas" xmlns:cx="http://schemas.microsoft.com/office/drawing/2014/chartex" xmlns:cx1="http://schemas.microsoft.com/office/drawing/2015/9/8/chartex" xmlns:mc="http://schemas.openxmlformats.org/markup-compatibility/2006" xmlns:o="urn:schemas-microsoft-com:office:office" xmlns:r="http://schemas.openxmlformats.org/officeDocument/2006/relationships" xmlns:m="http://schemas.openxmlformats.org/officeDocument/2006/math" xmlns:v="urn:schemas-microsoft-com:vml" xmlns:wp14="http://schemas.microsoft.com/office/word/2010/wordprocessingDrawing" xmlns:wp="http://schemas.openxmlformats.org/drawingml/2006/wordprocessingDrawing" xmlns:w10="urn:schemas-microsoft-com:office:word" xmlns:w="http://schemas.openxmlformats.org/wordprocessingml/2006/main" xmlns:w14="http://schemas.microsoft.com/office/word/2010/wordml" xmlns:w15="http://schemas.microsoft.com/office/word/2012/wordml" xmlns:w16se="http://schemas.microsoft.com/office/word/2015/wordml/symex" xmlns:wpg="http://schemas.microsoft.com/office/word/2010/wordprocessingGroup" xmlns:wpi="http://schemas.microsoft.com/office/word/2010/wordprocessingInk" xmlns:wne="http://schemas.microsoft.com/office/word/2006/wordml" xmlns:wps="http://schemas.microsoft.com/office/word/2010/wordprocessingShape" mc:Ignorable="w14 w15 w16se wp14">
   <w:footnote w:type="separator" w:id="-1">
     <w:p>
       <w:pPr>
@@ -796,20 +628,10 @@
 </file>
 
 <file path=word/header1.xml><?xml version="1.0" encoding="utf-8"?>
-<w:hdr xmlns:wpc="http://schemas.microsoft.com/office/word/2010/wordprocessingCanvas" xmlns:cx="http://schemas.microsoft.com/office/drawing/2014/chartex" xmlns:cx1="http://schemas.microsoft.com/office/drawing/2015/9/8/chartex" xmlns:cx2="http://schemas.microsoft.com/office/drawing/2015/10/21/chartex" xmlns:cx3="http://schemas.microsoft.com/office/drawing/2016/5/9/chartex" xmlns:cx4="http://schemas.microsoft.com/office/drawing/2016/5/10/chartex" xmlns:cx5="http://schemas.microsoft.com/office/drawing/2016/5/11/chartex" xmlns:cx6="http://schemas.microsoft.com/office/drawing/2016/5/12/chartex" xmlns:cx7="http://schemas.microsoft.com/office/drawing/2016/5/13/chartex" xmlns:cx8="http://schemas.microsoft.com/office/drawing/2016/5/14/chartex" xmlns:mc="http://schemas.openxmlformats.org/markup-compatibility/2006" xmlns:aink="http://schemas.microsoft.com/office/drawing/2016/ink" xmlns:am3d="http://schemas.microsoft.com/office/drawing/2017/model3d" xmlns:o="urn:schemas-microsoft-com:office:office" xmlns:r="http://schemas.openxmlformats.org/officeDocument/2006/relationships" xmlns:m="http://schemas.openxmlformats.org/officeDocument/2006/math" xmlns:v="urn:schemas-microsoft-com:vml" xmlns:wp14="http://schemas.microsoft.com/office/word/2010/wordprocessingDrawing" xmlns:wp="http://schemas.openxmlformats.org/drawingml/2006/wordprocessingDrawing" xmlns:w10="urn:schemas-microsoft-com:office:word" xmlns:w="http://schemas.openxmlformats.org/wordprocessingml/2006/main" xmlns:w14="http://schemas.microsoft.com/office/word/2010/wordml" xmlns:w15="http://schemas.microsoft.com/office/word/2012/wordml" xmlns:w16cid="http://schemas.microsoft.com/office/word/2016/wordml/cid" xmlns:w16se="http://schemas.microsoft.com/office/word/2015/wordml/symex" xmlns:wpg="http://schemas.microsoft.com/office/word/2010/wordprocessingGroup" xmlns:wpi="http://schemas.microsoft.com/office/word/2010/wordprocessingInk" xmlns:wne="http://schemas.microsoft.com/office/word/2006/wordml" xmlns:wps="http://schemas.microsoft.com/office/word/2010/wordprocessingShape" mc:Ignorable="w14 w15 w16se w16cid wp14">
+<w:hdr xmlns:wpc="http://schemas.microsoft.com/office/word/2010/wordprocessingCanvas" xmlns:cx="http://schemas.microsoft.com/office/drawing/2014/chartex" xmlns:cx1="http://schemas.microsoft.com/office/drawing/2015/9/8/chartex" xmlns:mc="http://schemas.openxmlformats.org/markup-compatibility/2006" xmlns:o="urn:schemas-microsoft-com:office:office" xmlns:r="http://schemas.openxmlformats.org/officeDocument/2006/relationships" xmlns:m="http://schemas.openxmlformats.org/officeDocument/2006/math" xmlns:v="urn:schemas-microsoft-com:vml" xmlns:wp14="http://schemas.microsoft.com/office/word/2010/wordprocessingDrawing" xmlns:wp="http://schemas.openxmlformats.org/drawingml/2006/wordprocessingDrawing" xmlns:w10="urn:schemas-microsoft-com:office:word" xmlns:w="http://schemas.openxmlformats.org/wordprocessingml/2006/main" xmlns:w14="http://schemas.microsoft.com/office/word/2010/wordml" xmlns:w15="http://schemas.microsoft.com/office/word/2012/wordml" xmlns:w16se="http://schemas.microsoft.com/office/word/2015/wordml/symex" xmlns:wpg="http://schemas.microsoft.com/office/word/2010/wordprocessingGroup" xmlns:wpi="http://schemas.microsoft.com/office/word/2010/wordprocessingInk" xmlns:wne="http://schemas.microsoft.com/office/word/2006/wordml" xmlns:wps="http://schemas.microsoft.com/office/word/2010/wordprocessingShape" mc:Ignorable="w14 w15 w16se wp14">
   <w:p>
     <w:pPr>
       <w:pStyle w:val="Header"/>
-    </w:pPr>
-  </w:p>
-</w:hdr>
-</file>
-
-<file path=word/header2.xml><?xml version="1.0" encoding="utf-8"?>
-<w:hdr xmlns:wpc="http://schemas.microsoft.com/office/word/2010/wordprocessingCanvas" xmlns:cx="http://schemas.microsoft.com/office/drawing/2014/chartex" xmlns:cx1="http://schemas.microsoft.com/office/drawing/2015/9/8/chartex" xmlns:cx2="http://schemas.microsoft.com/office/drawing/2015/10/21/chartex" xmlns:cx3="http://schemas.microsoft.com/office/drawing/2016/5/9/chartex" xmlns:cx4="http://schemas.microsoft.com/office/drawing/2016/5/10/chartex" xmlns:cx5="http://schemas.microsoft.com/office/drawing/2016/5/11/chartex" xmlns:cx6="http://schemas.microsoft.com/office/drawing/2016/5/12/chartex" xmlns:cx7="http://schemas.microsoft.com/office/drawing/2016/5/13/chartex" xmlns:cx8="http://schemas.microsoft.com/office/drawing/2016/5/14/chartex" xmlns:mc="http://schemas.openxmlformats.org/markup-compatibility/2006" xmlns:aink="http://schemas.microsoft.com/office/drawing/2016/ink" xmlns:am3d="http://schemas.microsoft.com/office/drawing/2017/model3d" xmlns:o="urn:schemas-microsoft-com:office:office" xmlns:r="http://schemas.openxmlformats.org/officeDocument/2006/relationships" xmlns:m="http://schemas.openxmlformats.org/officeDocument/2006/math" xmlns:v="urn:schemas-microsoft-com:vml" xmlns:wp14="http://schemas.microsoft.com/office/word/2010/wordprocessingDrawing" xmlns:wp="http://schemas.openxmlformats.org/drawingml/2006/wordprocessingDrawing" xmlns:w10="urn:schemas-microsoft-com:office:word" xmlns:w="http://schemas.openxmlformats.org/wordprocessingml/2006/main" xmlns:w14="http://schemas.microsoft.com/office/word/2010/wordml" xmlns:w15="http://schemas.microsoft.com/office/word/2012/wordml" xmlns:w16cid="http://schemas.microsoft.com/office/word/2016/wordml/cid" xmlns:w16se="http://schemas.microsoft.com/office/word/2015/wordml/symex" xmlns:wpg="http://schemas.microsoft.com/office/word/2010/wordprocessingGroup" xmlns:wpi="http://schemas.microsoft.com/office/word/2010/wordprocessingInk" xmlns:wne="http://schemas.microsoft.com/office/word/2006/wordml" xmlns:wps="http://schemas.microsoft.com/office/word/2010/wordprocessingShape" mc:Ignorable="w14 w15 w16se w16cid wp14">
-  <w:p>
-    <w:pPr>
-      <w:pStyle w:val="Header"/>
       <w:rPr>
         <w:lang w:val="sv-SE"/>
       </w:rPr>
@@ -824,7 +646,7 @@
       <w:rPr>
         <w:lang w:val="sv-SE"/>
       </w:rPr>
-      <w:t>20</w:t>
+      <w:t>21</w:t>
     </w:r>
     <w:r>
       <w:rPr>
@@ -836,7 +658,7 @@
       <w:rPr>
         <w:lang w:val="sv-SE"/>
       </w:rPr>
-      <w:t>8</w:t>
+      <w:t>5</w:t>
     </w:r>
     <w:r>
       <w:rPr>
@@ -848,10 +670,8 @@
       <w:rPr>
         <w:lang w:val="sv-SE"/>
       </w:rPr>
-      <w:t>14</w:t>
+      <w:t>06</w:t>
     </w:r>
-    <w:bookmarkStart w:id="0" w:name="_GoBack"/>
-    <w:bookmarkEnd w:id="0"/>
   </w:p>
   <w:p>
     <w:pPr>
@@ -859,23 +679,13 @@
       <w:rPr>
         <w:lang w:val="sv-SE"/>
       </w:rPr>
-    </w:pPr>
-  </w:p>
-</w:hdr>
-</file>
-
-<file path=word/header3.xml><?xml version="1.0" encoding="utf-8"?>
-<w:hdr xmlns:wpc="http://schemas.microsoft.com/office/word/2010/wordprocessingCanvas" xmlns:cx="http://schemas.microsoft.com/office/drawing/2014/chartex" xmlns:cx1="http://schemas.microsoft.com/office/drawing/2015/9/8/chartex" xmlns:cx2="http://schemas.microsoft.com/office/drawing/2015/10/21/chartex" xmlns:cx3="http://schemas.microsoft.com/office/drawing/2016/5/9/chartex" xmlns:cx4="http://schemas.microsoft.com/office/drawing/2016/5/10/chartex" xmlns:cx5="http://schemas.microsoft.com/office/drawing/2016/5/11/chartex" xmlns:cx6="http://schemas.microsoft.com/office/drawing/2016/5/12/chartex" xmlns:cx7="http://schemas.microsoft.com/office/drawing/2016/5/13/chartex" xmlns:cx8="http://schemas.microsoft.com/office/drawing/2016/5/14/chartex" xmlns:mc="http://schemas.openxmlformats.org/markup-compatibility/2006" xmlns:aink="http://schemas.microsoft.com/office/drawing/2016/ink" xmlns:am3d="http://schemas.microsoft.com/office/drawing/2017/model3d" xmlns:o="urn:schemas-microsoft-com:office:office" xmlns:r="http://schemas.openxmlformats.org/officeDocument/2006/relationships" xmlns:m="http://schemas.openxmlformats.org/officeDocument/2006/math" xmlns:v="urn:schemas-microsoft-com:vml" xmlns:wp14="http://schemas.microsoft.com/office/word/2010/wordprocessingDrawing" xmlns:wp="http://schemas.openxmlformats.org/drawingml/2006/wordprocessingDrawing" xmlns:w10="urn:schemas-microsoft-com:office:word" xmlns:w="http://schemas.openxmlformats.org/wordprocessingml/2006/main" xmlns:w14="http://schemas.microsoft.com/office/word/2010/wordml" xmlns:w15="http://schemas.microsoft.com/office/word/2012/wordml" xmlns:w16cid="http://schemas.microsoft.com/office/word/2016/wordml/cid" xmlns:w16se="http://schemas.microsoft.com/office/word/2015/wordml/symex" xmlns:wpg="http://schemas.microsoft.com/office/word/2010/wordprocessingGroup" xmlns:wpi="http://schemas.microsoft.com/office/word/2010/wordprocessingInk" xmlns:wne="http://schemas.microsoft.com/office/word/2006/wordml" xmlns:wps="http://schemas.microsoft.com/office/word/2010/wordprocessingShape" mc:Ignorable="w14 w15 w16se w16cid wp14">
-  <w:p>
-    <w:pPr>
-      <w:pStyle w:val="Header"/>
     </w:pPr>
   </w:p>
 </w:hdr>
 </file>
 
 <file path=word/numbering.xml><?xml version="1.0" encoding="utf-8"?>
-<w:numbering xmlns:wpc="http://schemas.microsoft.com/office/word/2010/wordprocessingCanvas" xmlns:cx="http://schemas.microsoft.com/office/drawing/2014/chartex" xmlns:cx1="http://schemas.microsoft.com/office/drawing/2015/9/8/chartex" xmlns:cx2="http://schemas.microsoft.com/office/drawing/2015/10/21/chartex" xmlns:cx3="http://schemas.microsoft.com/office/drawing/2016/5/9/chartex" xmlns:cx4="http://schemas.microsoft.com/office/drawing/2016/5/10/chartex" xmlns:cx5="http://schemas.microsoft.com/office/drawing/2016/5/11/chartex" xmlns:cx6="http://schemas.microsoft.com/office/drawing/2016/5/12/chartex" xmlns:cx7="http://schemas.microsoft.com/office/drawing/2016/5/13/chartex" xmlns:cx8="http://schemas.microsoft.com/office/drawing/2016/5/14/chartex" xmlns:mc="http://schemas.openxmlformats.org/markup-compatibility/2006" xmlns:aink="http://schemas.microsoft.com/office/drawing/2016/ink" xmlns:am3d="http://schemas.microsoft.com/office/drawing/2017/model3d" xmlns:o="urn:schemas-microsoft-com:office:office" xmlns:r="http://schemas.openxmlformats.org/officeDocument/2006/relationships" xmlns:m="http://schemas.openxmlformats.org/officeDocument/2006/math" xmlns:v="urn:schemas-microsoft-com:vml" xmlns:wp14="http://schemas.microsoft.com/office/word/2010/wordprocessingDrawing" xmlns:wp="http://schemas.openxmlformats.org/drawingml/2006/wordprocessingDrawing" xmlns:w10="urn:schemas-microsoft-com:office:word" xmlns:w="http://schemas.openxmlformats.org/wordprocessingml/2006/main" xmlns:w14="http://schemas.microsoft.com/office/word/2010/wordml" xmlns:w15="http://schemas.microsoft.com/office/word/2012/wordml" xmlns:w16cid="http://schemas.microsoft.com/office/word/2016/wordml/cid" xmlns:w16se="http://schemas.microsoft.com/office/word/2015/wordml/symex" xmlns:wpg="http://schemas.microsoft.com/office/word/2010/wordprocessingGroup" xmlns:wpi="http://schemas.microsoft.com/office/word/2010/wordprocessingInk" xmlns:wne="http://schemas.microsoft.com/office/word/2006/wordml" xmlns:wps="http://schemas.microsoft.com/office/word/2010/wordprocessingShape" mc:Ignorable="w14 w15 w16se w16cid wp14">
+<w:numbering xmlns:wpc="http://schemas.microsoft.com/office/word/2010/wordprocessingCanvas" xmlns:cx="http://schemas.microsoft.com/office/drawing/2014/chartex" xmlns:cx1="http://schemas.microsoft.com/office/drawing/2015/9/8/chartex" xmlns:mc="http://schemas.openxmlformats.org/markup-compatibility/2006" xmlns:o="urn:schemas-microsoft-com:office:office" xmlns:r="http://schemas.openxmlformats.org/officeDocument/2006/relationships" xmlns:m="http://schemas.openxmlformats.org/officeDocument/2006/math" xmlns:v="urn:schemas-microsoft-com:vml" xmlns:wp14="http://schemas.microsoft.com/office/word/2010/wordprocessingDrawing" xmlns:wp="http://schemas.openxmlformats.org/drawingml/2006/wordprocessingDrawing" xmlns:w10="urn:schemas-microsoft-com:office:word" xmlns:w="http://schemas.openxmlformats.org/wordprocessingml/2006/main" xmlns:w14="http://schemas.microsoft.com/office/word/2010/wordml" xmlns:w15="http://schemas.microsoft.com/office/word/2012/wordml" xmlns:w16se="http://schemas.microsoft.com/office/word/2015/wordml/symex" xmlns:wpg="http://schemas.microsoft.com/office/word/2010/wordprocessingGroup" xmlns:wpi="http://schemas.microsoft.com/office/word/2010/wordprocessingInk" xmlns:wne="http://schemas.microsoft.com/office/word/2006/wordml" xmlns:wps="http://schemas.microsoft.com/office/word/2010/wordprocessingShape" mc:Ignorable="w14 w15 w16se wp14">
   <w:abstractNum w:abstractNumId="0" w15:restartNumberingAfterBreak="0">
     <w:nsid w:val="5D526DE8"/>
     <w:multiLevelType w:val="hybridMultilevel"/>
@@ -1317,7 +1127,7 @@
 </file>
 
 <file path=word/styles.xml><?xml version="1.0" encoding="utf-8"?>
-<w:styles xmlns:mc="http://schemas.openxmlformats.org/markup-compatibility/2006" xmlns:r="http://schemas.openxmlformats.org/officeDocument/2006/relationships" xmlns:w="http://schemas.openxmlformats.org/wordprocessingml/2006/main" xmlns:w14="http://schemas.microsoft.com/office/word/2010/wordml" xmlns:w15="http://schemas.microsoft.com/office/word/2012/wordml" xmlns:w16cid="http://schemas.microsoft.com/office/word/2016/wordml/cid" xmlns:w16se="http://schemas.microsoft.com/office/word/2015/wordml/symex" mc:Ignorable="w14 w15 w16se w16cid">
+<w:styles xmlns:mc="http://schemas.openxmlformats.org/markup-compatibility/2006" xmlns:r="http://schemas.openxmlformats.org/officeDocument/2006/relationships" xmlns:w="http://schemas.openxmlformats.org/wordprocessingml/2006/main" xmlns:w14="http://schemas.microsoft.com/office/word/2010/wordml" xmlns:w15="http://schemas.microsoft.com/office/word/2012/wordml" xmlns:w16se="http://schemas.microsoft.com/office/word/2015/wordml/symex" mc:Ignorable="w14 w15 w16se">
   <w:docDefaults>
     <w:rPrDefault>
       <w:rPr>
@@ -1333,7 +1143,7 @@
       </w:pPr>
     </w:pPrDefault>
   </w:docDefaults>
-  <w:latentStyles w:defLockedState="0" w:defUIPriority="99" w:defSemiHidden="0" w:defUnhideWhenUsed="0" w:defQFormat="0" w:count="375">
+  <w:latentStyles w:defLockedState="0" w:defUIPriority="99" w:defSemiHidden="0" w:defUnhideWhenUsed="0" w:defQFormat="0" w:count="371">
     <w:lsdException w:name="Normal" w:uiPriority="0" w:qFormat="1"/>
     <w:lsdException w:name="heading 1" w:uiPriority="9" w:qFormat="1"/>
     <w:lsdException w:name="heading 2" w:semiHidden="1" w:uiPriority="9" w:unhideWhenUsed="1" w:qFormat="1"/>
@@ -1439,6 +1249,7 @@
     <w:lsdException w:name="HTML Sample" w:semiHidden="1" w:unhideWhenUsed="1"/>
     <w:lsdException w:name="HTML Typewriter" w:semiHidden="1" w:unhideWhenUsed="1"/>
     <w:lsdException w:name="HTML Variable" w:semiHidden="1" w:unhideWhenUsed="1"/>
+    <w:lsdException w:name="Normal Table" w:semiHidden="1" w:unhideWhenUsed="1"/>
     <w:lsdException w:name="annotation subject" w:semiHidden="1" w:unhideWhenUsed="1"/>
     <w:lsdException w:name="No List" w:semiHidden="1" w:unhideWhenUsed="1"/>
     <w:lsdException w:name="Outline List 1" w:semiHidden="1" w:unhideWhenUsed="1"/>
@@ -1482,8 +1293,10 @@
     <w:lsdException w:name="Table Elegant" w:semiHidden="1" w:unhideWhenUsed="1"/>
     <w:lsdException w:name="Table Professional" w:semiHidden="1" w:unhideWhenUsed="1"/>
     <w:lsdException w:name="Table Subtle 1" w:semiHidden="1" w:unhideWhenUsed="1"/>
+    <w:lsdException w:name="Table Subtle 2" w:semiHidden="1" w:unhideWhenUsed="1"/>
     <w:lsdException w:name="Table Web 1" w:semiHidden="1" w:unhideWhenUsed="1"/>
     <w:lsdException w:name="Table Web 2" w:semiHidden="1" w:unhideWhenUsed="1"/>
+    <w:lsdException w:name="Table Web 3" w:semiHidden="1" w:unhideWhenUsed="1"/>
     <w:lsdException w:name="Balloon Text" w:semiHidden="1" w:unhideWhenUsed="1"/>
     <w:lsdException w:name="Table Grid" w:uiPriority="39"/>
     <w:lsdException w:name="Table Theme" w:semiHidden="1" w:unhideWhenUsed="1"/>
@@ -1702,10 +1515,6 @@
     <w:lsdException w:name="List Table 5 Dark Accent 6" w:uiPriority="50"/>
     <w:lsdException w:name="List Table 6 Colorful Accent 6" w:uiPriority="51"/>
     <w:lsdException w:name="List Table 7 Colorful Accent 6" w:uiPriority="52"/>
-    <w:lsdException w:name="Mention" w:semiHidden="1" w:unhideWhenUsed="1"/>
-    <w:lsdException w:name="Smart Hyperlink" w:semiHidden="1" w:unhideWhenUsed="1"/>
-    <w:lsdException w:name="Hashtag" w:semiHidden="1" w:unhideWhenUsed="1"/>
-    <w:lsdException w:name="Unresolved Mention" w:semiHidden="1" w:unhideWhenUsed="1"/>
   </w:latentStyles>
   <w:style w:type="paragraph" w:default="1" w:styleId="Normal">
     <w:name w:val="Normal"/>

</xml_diff>

<commit_message>
Added precooling of VBox -> CM line at transition 2K to 4K operation.
</commit_message>
<xml_diff>
--- a/doc/2K-operation.docx
+++ b/doc/2K-operation.docx
@@ -246,6 +246,12 @@
         <w:rPr>
           <w:i/>
         </w:rPr>
+        <w:t>2</w:t>
+      </w:r>
+      <w:r>
+        <w:rPr>
+          <w:i/>
+        </w:rPr>
         <w:t>K operation…</w:t>
       </w:r>
       <w:r>
@@ -332,22 +338,19 @@
         <w:rPr>
           <w:i/>
         </w:rPr>
-        <w:t>Pressure rising…</w:t>
+        <w:t>Transition to 4K</w:t>
+      </w:r>
+      <w:r>
+        <w:rPr>
+          <w:i/>
+        </w:rPr>
+        <w:t>…</w:t>
       </w:r>
       <w:r>
         <w:t xml:space="preserve"> Turn off the CV01 PID regulator</w:t>
       </w:r>
       <w:r>
-        <w:t xml:space="preserve"> (LT01) and set CV01 to the value defined by </w:t>
-      </w:r>
-      <w:r>
-        <w:t>S8_P_CV01</w:t>
-      </w:r>
-      <w:r>
-        <w:t>_Step7</w:t>
-      </w:r>
-      <w:r>
-        <w:t xml:space="preserve"> (</w:t>
+        <w:t xml:space="preserve"> (LT01) and set CV01 to the value defined by S8_P_CV01_Step7 (</w:t>
       </w:r>
       <w:r>
         <w:rPr>
@@ -362,10 +365,10 @@
         <w:t xml:space="preserve">Wait until SQ9 on HNOSS reaches step </w:t>
       </w:r>
       <w:r>
-        <w:t>30</w:t>
-      </w:r>
-      <w:r>
-        <w:t xml:space="preserve"> then </w:t>
+        <w:t>20 then start to precooling of the line between 4K tank and the CM by opening CV02 to 5%. After VBox:TT02 drops below 10K</w:t>
+      </w:r>
+      <w:r>
+        <w:t xml:space="preserve"> </w:t>
       </w:r>
       <w:proofErr w:type="spellStart"/>
       <w:r>
@@ -459,16 +462,7 @@
         </w:numPr>
       </w:pPr>
       <w:r>
-        <w:t>S8_P_CV01</w:t>
-      </w:r>
-      <w:r>
-        <w:t>_Step7</w:t>
-      </w:r>
-      <w:r>
-        <w:t xml:space="preserve"> – the </w:t>
-      </w:r>
-      <w:r>
-        <w:t>setting for step 7</w:t>
+        <w:t>S8_P_CV01_Step7 – the setting for step 7</w:t>
       </w:r>
     </w:p>
     <w:p>
@@ -551,7 +545,22 @@
         </w:numPr>
       </w:pPr>
       <w:r>
-        <w:t>VBox:TT03 &amp; CM:TT0</w:t>
+        <w:t>VBox:TT03</w:t>
+      </w:r>
+      <w:r>
+        <w:t>,</w:t>
+      </w:r>
+      <w:r>
+        <w:t xml:space="preserve"> </w:t>
+      </w:r>
+      <w:r>
+        <w:t>VBox:TT03</w:t>
+      </w:r>
+      <w:r>
+        <w:t xml:space="preserve"> </w:t>
+      </w:r>
+      <w:r>
+        <w:t>&amp; CM:TT0</w:t>
       </w:r>
       <w:r>
         <w:t>8</w:t>
@@ -658,19 +667,7 @@
       <w:rPr>
         <w:lang w:val="sv-SE"/>
       </w:rPr>
-      <w:t>5</w:t>
-    </w:r>
-    <w:r>
-      <w:rPr>
-        <w:lang w:val="sv-SE"/>
-      </w:rPr>
-      <w:t>-</w:t>
-    </w:r>
-    <w:r>
-      <w:rPr>
-        <w:lang w:val="sv-SE"/>
-      </w:rPr>
-      <w:t>06</w:t>
+      <w:t>6-24</w:t>
     </w:r>
   </w:p>
   <w:p>

</xml_diff>